<commit_message>
Cap 3, terminado, sin revisiones
</commit_message>
<xml_diff>
--- a/Tesis.docx
+++ b/Tesis.docx
@@ -467,22 +467,27 @@
     <w:p>
       <w:pPr>
         <w:spacing w:line="360" w:lineRule="auto"/>
-      </w:pPr>
-    </w:p>
-    <w:p>
-      <w:pPr>
-        <w:spacing w:line="360" w:lineRule="auto"/>
-        <w:rPr>
+        <w:rPr>
+          <w:rFonts w:ascii="Arial" w:hAnsi="Arial" w:cs="Arial"/>
+        </w:rPr>
+      </w:pPr>
+    </w:p>
+    <w:p>
+      <w:pPr>
+        <w:spacing w:line="360" w:lineRule="auto"/>
+        <w:rPr>
+          <w:rFonts w:ascii="Arial" w:hAnsi="Arial" w:cs="Arial"/>
           <w:b/>
-          <w:sz w:val="28"/>
-          <w:szCs w:val="28"/>
-        </w:rPr>
-      </w:pPr>
-      <w:r>
-        <w:rPr>
+          <w:sz w:val="32"/>
+          <w:szCs w:val="32"/>
+        </w:rPr>
+      </w:pPr>
+      <w:r>
+        <w:rPr>
+          <w:rFonts w:ascii="Arial" w:hAnsi="Arial" w:cs="Arial"/>
           <w:b/>
-          <w:sz w:val="28"/>
-          <w:szCs w:val="28"/>
+          <w:sz w:val="32"/>
+          <w:szCs w:val="32"/>
         </w:rPr>
         <w:lastRenderedPageBreak/>
         <w:t>Estudio de la tecnología a utilizar.</w:t>
@@ -492,8 +497,18 @@
       <w:pPr>
         <w:spacing w:line="360" w:lineRule="auto"/>
         <w:jc w:val="both"/>
-      </w:pPr>
-      <w:r>
+        <w:rPr>
+          <w:rFonts w:ascii="Arial" w:hAnsi="Arial" w:cs="Arial"/>
+          <w:sz w:val="24"/>
+          <w:szCs w:val="24"/>
+        </w:rPr>
+      </w:pPr>
+      <w:r>
+        <w:rPr>
+          <w:rFonts w:ascii="Arial" w:hAnsi="Arial" w:cs="Arial"/>
+          <w:sz w:val="24"/>
+          <w:szCs w:val="24"/>
+        </w:rPr>
         <w:br/>
         <w:t>Al realizar una investigación se debe de optar por una teoría de investigación que ayude a confeccionar el contenido de la misma en base a los principios propuestos en dicha teoría.</w:t>
       </w:r>
@@ -508,17 +523,19 @@
         <w:spacing w:line="360" w:lineRule="auto"/>
         <w:jc w:val="both"/>
         <w:rPr>
+          <w:rFonts w:ascii="Arial" w:hAnsi="Arial" w:cs="Arial"/>
           <w:b/>
-          <w:sz w:val="26"/>
-          <w:szCs w:val="26"/>
+          <w:sz w:val="28"/>
+          <w:szCs w:val="28"/>
           <w:lang w:val="en"/>
         </w:rPr>
       </w:pPr>
       <w:r>
         <w:rPr>
+          <w:rFonts w:ascii="Arial" w:hAnsi="Arial" w:cs="Arial"/>
           <w:b/>
-          <w:sz w:val="26"/>
-          <w:szCs w:val="26"/>
+          <w:sz w:val="28"/>
+          <w:szCs w:val="28"/>
           <w:lang w:val="en"/>
         </w:rPr>
         <w:t>Technology acceptance model</w:t>
@@ -530,22 +547,42 @@
         <w:spacing w:line="360" w:lineRule="auto"/>
         <w:jc w:val="both"/>
         <w:rPr>
+          <w:rFonts w:ascii="Arial" w:hAnsi="Arial" w:cs="Arial"/>
           <w:b/>
-        </w:rPr>
-      </w:pPr>
-      <w:r>
-        <w:t xml:space="preserve">Esta teoría de información establece que </w:t>
-      </w:r>
-      <w:r>
-        <w:t>la aceptación</w:t>
-      </w:r>
-      <w:r>
+          <w:sz w:val="24"/>
+          <w:szCs w:val="24"/>
+        </w:rPr>
+      </w:pPr>
+      <w:r>
+        <w:rPr>
+          <w:rFonts w:ascii="Arial" w:hAnsi="Arial" w:cs="Arial"/>
+          <w:sz w:val="24"/>
+          <w:szCs w:val="24"/>
+        </w:rPr>
+        <w:t>Esta teoría de información establece que la aceptación</w:t>
+      </w:r>
+      <w:r>
+        <w:rPr>
+          <w:rFonts w:ascii="Arial" w:hAnsi="Arial" w:cs="Arial"/>
+          <w:sz w:val="24"/>
+          <w:szCs w:val="24"/>
+        </w:rPr>
         <w:t xml:space="preserve"> y utilización</w:t>
       </w:r>
       <w:r>
+        <w:rPr>
+          <w:rFonts w:ascii="Arial" w:hAnsi="Arial" w:cs="Arial"/>
+          <w:sz w:val="24"/>
+          <w:szCs w:val="24"/>
+        </w:rPr>
         <w:t xml:space="preserve"> de una tecnología por parte de los usuarios finales, se basa en dos parámetros los cuales son: </w:t>
       </w:r>
       <w:r>
+        <w:rPr>
+          <w:rFonts w:ascii="Arial" w:hAnsi="Arial" w:cs="Arial"/>
+          <w:sz w:val="24"/>
+          <w:szCs w:val="24"/>
+        </w:rPr>
         <w:br/>
       </w:r>
     </w:p>
@@ -558,22 +595,36 @@
         </w:numPr>
         <w:spacing w:line="360" w:lineRule="auto"/>
         <w:rPr>
+          <w:rFonts w:ascii="Arial" w:hAnsi="Arial" w:cs="Arial"/>
           <w:b/>
-        </w:rPr>
-      </w:pPr>
-      <w:r>
-        <w:rPr>
+          <w:sz w:val="24"/>
+          <w:szCs w:val="24"/>
+        </w:rPr>
+      </w:pPr>
+      <w:r>
+        <w:rPr>
+          <w:rFonts w:ascii="Arial" w:hAnsi="Arial" w:cs="Arial"/>
           <w:b/>
+          <w:sz w:val="24"/>
+          <w:szCs w:val="24"/>
         </w:rPr>
         <w:t>Utilidad percibida</w:t>
       </w:r>
       <w:r>
         <w:rPr>
+          <w:rFonts w:ascii="Arial" w:hAnsi="Arial" w:cs="Arial"/>
           <w:b/>
+          <w:sz w:val="24"/>
+          <w:szCs w:val="24"/>
         </w:rPr>
         <w:br/>
       </w:r>
       <w:r>
+        <w:rPr>
+          <w:rFonts w:ascii="Arial" w:hAnsi="Arial" w:cs="Arial"/>
+          <w:sz w:val="24"/>
+          <w:szCs w:val="24"/>
+        </w:rPr>
         <w:t>Este parámetro le indica al usuario que tanto se beneficiara de utilizar la tecnología.</w:t>
       </w:r>
     </w:p>
@@ -586,22 +637,36 @@
         </w:numPr>
         <w:spacing w:line="360" w:lineRule="auto"/>
         <w:rPr>
+          <w:rFonts w:ascii="Arial" w:hAnsi="Arial" w:cs="Arial"/>
           <w:b/>
-        </w:rPr>
-      </w:pPr>
-      <w:r>
-        <w:rPr>
+          <w:sz w:val="24"/>
+          <w:szCs w:val="24"/>
+        </w:rPr>
+      </w:pPr>
+      <w:r>
+        <w:rPr>
+          <w:rFonts w:ascii="Arial" w:hAnsi="Arial" w:cs="Arial"/>
           <w:b/>
+          <w:sz w:val="24"/>
+          <w:szCs w:val="24"/>
         </w:rPr>
         <w:t>Facilidad de uso percibida</w:t>
       </w:r>
       <w:r>
         <w:rPr>
+          <w:rFonts w:ascii="Arial" w:hAnsi="Arial" w:cs="Arial"/>
           <w:b/>
+          <w:sz w:val="24"/>
+          <w:szCs w:val="24"/>
         </w:rPr>
         <w:br/>
       </w:r>
       <w:r>
+        <w:rPr>
+          <w:rFonts w:ascii="Arial" w:hAnsi="Arial" w:cs="Arial"/>
+          <w:sz w:val="24"/>
+          <w:szCs w:val="24"/>
+        </w:rPr>
         <w:t>Este parámetro le indica al usuario que tan fácil le resulta utilizar la nueva tecnología.</w:t>
       </w:r>
     </w:p>
@@ -610,14 +675,34 @@
         <w:spacing w:line="360" w:lineRule="auto"/>
         <w:ind w:left="708"/>
         <w:jc w:val="both"/>
-      </w:pPr>
-      <w:r>
+        <w:rPr>
+          <w:rFonts w:ascii="Arial" w:hAnsi="Arial" w:cs="Arial"/>
+          <w:sz w:val="24"/>
+          <w:szCs w:val="24"/>
+        </w:rPr>
+      </w:pPr>
+      <w:r>
+        <w:rPr>
+          <w:rFonts w:ascii="Arial" w:hAnsi="Arial" w:cs="Arial"/>
+          <w:sz w:val="24"/>
+          <w:szCs w:val="24"/>
+        </w:rPr>
         <w:t xml:space="preserve">Cabe mencionar que al realizar una nueva tecnología en realidad existen más de dos parámetros que intervienen en el modelo, pero esta teoría enfatiza que los más importantes para determinar si una tecnología será </w:t>
       </w:r>
       <w:r>
+        <w:rPr>
+          <w:rFonts w:ascii="Arial" w:hAnsi="Arial" w:cs="Arial"/>
+          <w:sz w:val="24"/>
+          <w:szCs w:val="24"/>
+        </w:rPr>
         <w:t>aceptada</w:t>
       </w:r>
       <w:r>
+        <w:rPr>
+          <w:rFonts w:ascii="Arial" w:hAnsi="Arial" w:cs="Arial"/>
+          <w:sz w:val="24"/>
+          <w:szCs w:val="24"/>
+        </w:rPr>
         <w:t xml:space="preserve"> o no, son los dos anteriores.</w:t>
       </w:r>
     </w:p>
@@ -631,26 +716,52 @@
         <w:spacing w:line="360" w:lineRule="auto"/>
         <w:ind w:left="1068"/>
         <w:jc w:val="both"/>
-      </w:pPr>
-      <w:r>
-        <w:rPr>
+        <w:rPr>
+          <w:rFonts w:ascii="Arial" w:hAnsi="Arial" w:cs="Arial"/>
+          <w:sz w:val="24"/>
+          <w:szCs w:val="24"/>
+        </w:rPr>
+      </w:pPr>
+      <w:r>
+        <w:rPr>
+          <w:rFonts w:ascii="Arial" w:hAnsi="Arial" w:cs="Arial"/>
           <w:b/>
+          <w:sz w:val="28"/>
+          <w:szCs w:val="28"/>
         </w:rPr>
         <w:t>Diagrama</w:t>
       </w:r>
       <w:r>
         <w:rPr>
+          <w:rFonts w:ascii="Arial" w:hAnsi="Arial" w:cs="Arial"/>
           <w:b/>
+          <w:sz w:val="24"/>
+          <w:szCs w:val="24"/>
         </w:rPr>
         <w:br/>
       </w:r>
       <w:r>
+        <w:rPr>
+          <w:rFonts w:ascii="Arial" w:hAnsi="Arial" w:cs="Arial"/>
+          <w:sz w:val="24"/>
+          <w:szCs w:val="24"/>
+        </w:rPr>
         <w:t>El esquema de la</w:t>
       </w:r>
       <w:r>
+        <w:rPr>
+          <w:rFonts w:ascii="Arial" w:hAnsi="Arial" w:cs="Arial"/>
+          <w:sz w:val="24"/>
+          <w:szCs w:val="24"/>
+        </w:rPr>
         <w:t xml:space="preserve"> teoría muestra como las variables externas influyen en percibir la facilidad de uso de una tecnología y en percibir la utilidad de la misma, estos dos parámetros </w:t>
       </w:r>
       <w:r>
+        <w:rPr>
+          <w:rFonts w:ascii="Arial" w:hAnsi="Arial" w:cs="Arial"/>
+          <w:sz w:val="24"/>
+          <w:szCs w:val="24"/>
+        </w:rPr>
         <w:t>motivan la actitud de las personas a utilizar la aplicación y estas a su vez determina la intención del comportamiento la cual determina que las personas utilicen el sistema.</w:t>
       </w:r>
     </w:p>
@@ -660,9 +771,28 @@
         <w:spacing w:line="360" w:lineRule="auto"/>
         <w:ind w:left="1068"/>
         <w:jc w:val="both"/>
-      </w:pPr>
-      <w:r>
-        <w:t>Se puede observar que el parámetro de utilidad percibida es más fuerte que el de la facilidad de uso ya que aunque a alguna persona se le haga complicado aprender a utilizar la tecnología, la aprenderá si sabe que su rendimiento se incrementara al usar la tecnología.</w:t>
+        <w:rPr>
+          <w:rFonts w:ascii="Arial" w:hAnsi="Arial" w:cs="Arial"/>
+          <w:sz w:val="24"/>
+          <w:szCs w:val="24"/>
+        </w:rPr>
+      </w:pPr>
+      <w:r>
+        <w:rPr>
+          <w:rFonts w:ascii="Arial" w:hAnsi="Arial" w:cs="Arial"/>
+          <w:sz w:val="24"/>
+          <w:szCs w:val="24"/>
+        </w:rPr>
+        <w:t xml:space="preserve">Se puede observar que el parámetro de utilidad percibida es más fuerte que el de la facilidad de uso ya que aunque a </w:t>
+      </w:r>
+      <w:r>
+        <w:rPr>
+          <w:rFonts w:ascii="Arial" w:hAnsi="Arial" w:cs="Arial"/>
+          <w:sz w:val="24"/>
+          <w:szCs w:val="24"/>
+        </w:rPr>
+        <w:lastRenderedPageBreak/>
+        <w:t>alguna persona se le haga complicado aprender a utilizar la tecnología, la aprenderá si sabe que su rendimiento se incrementara al usar la tecnología.</w:t>
       </w:r>
     </w:p>
     <w:p>
@@ -672,7 +802,10 @@
         <w:ind w:left="1068"/>
         <w:jc w:val="both"/>
         <w:rPr>
+          <w:rFonts w:ascii="Arial" w:hAnsi="Arial" w:cs="Arial"/>
           <w:b/>
+          <w:sz w:val="24"/>
+          <w:szCs w:val="24"/>
         </w:rPr>
       </w:pPr>
     </w:p>
@@ -683,7 +816,10 @@
         <w:ind w:left="1068"/>
         <w:jc w:val="both"/>
         <w:rPr>
+          <w:rFonts w:ascii="Arial" w:hAnsi="Arial" w:cs="Arial"/>
           <w:b/>
+          <w:sz w:val="24"/>
+          <w:szCs w:val="24"/>
         </w:rPr>
       </w:pPr>
     </w:p>
@@ -693,9 +829,18 @@
         <w:spacing w:line="360" w:lineRule="auto"/>
         <w:ind w:left="1068"/>
         <w:jc w:val="both"/>
-      </w:pPr>
-      <w:r>
-        <w:lastRenderedPageBreak/>
+        <w:rPr>
+          <w:rFonts w:ascii="Arial" w:hAnsi="Arial" w:cs="Arial"/>
+          <w:sz w:val="24"/>
+          <w:szCs w:val="24"/>
+        </w:rPr>
+      </w:pPr>
+      <w:r>
+        <w:rPr>
+          <w:rFonts w:ascii="Arial" w:hAnsi="Arial" w:cs="Arial"/>
+          <w:sz w:val="24"/>
+          <w:szCs w:val="24"/>
+        </w:rPr>
         <w:t>Las variables externas de este sistema son:</w:t>
       </w:r>
     </w:p>
@@ -708,14 +853,34 @@
         </w:numPr>
         <w:spacing w:line="360" w:lineRule="auto"/>
         <w:jc w:val="both"/>
-      </w:pPr>
-      <w:r>
+        <w:rPr>
+          <w:rFonts w:ascii="Arial" w:hAnsi="Arial" w:cs="Arial"/>
+          <w:sz w:val="24"/>
+          <w:szCs w:val="24"/>
+        </w:rPr>
+      </w:pPr>
+      <w:r>
+        <w:rPr>
+          <w:rFonts w:ascii="Arial" w:hAnsi="Arial" w:cs="Arial"/>
+          <w:sz w:val="24"/>
+          <w:szCs w:val="24"/>
+        </w:rPr>
         <w:t>Tiempo de mejora de servicio</w:t>
       </w:r>
       <w:r>
+        <w:rPr>
+          <w:rFonts w:ascii="Arial" w:hAnsi="Arial" w:cs="Arial"/>
+          <w:sz w:val="24"/>
+          <w:szCs w:val="24"/>
+        </w:rPr>
         <w:t xml:space="preserve"> vs </w:t>
       </w:r>
       <w:r>
+        <w:rPr>
+          <w:rFonts w:ascii="Arial" w:hAnsi="Arial" w:cs="Arial"/>
+          <w:sz w:val="24"/>
+          <w:szCs w:val="24"/>
+        </w:rPr>
         <w:t xml:space="preserve"> utilizar una simple llamada.</w:t>
       </w:r>
     </w:p>
@@ -728,14 +893,34 @@
         </w:numPr>
         <w:spacing w:line="360" w:lineRule="auto"/>
         <w:jc w:val="both"/>
-      </w:pPr>
-      <w:r>
+        <w:rPr>
+          <w:rFonts w:ascii="Arial" w:hAnsi="Arial" w:cs="Arial"/>
+          <w:sz w:val="24"/>
+          <w:szCs w:val="24"/>
+        </w:rPr>
+      </w:pPr>
+      <w:r>
+        <w:rPr>
+          <w:rFonts w:ascii="Arial" w:hAnsi="Arial" w:cs="Arial"/>
+          <w:sz w:val="24"/>
+          <w:szCs w:val="24"/>
+        </w:rPr>
         <w:t xml:space="preserve">Interfaz de aplicación fácil de </w:t>
       </w:r>
       <w:r>
+        <w:rPr>
+          <w:rFonts w:ascii="Arial" w:hAnsi="Arial" w:cs="Arial"/>
+          <w:sz w:val="24"/>
+          <w:szCs w:val="24"/>
+        </w:rPr>
         <w:t>utilizar y aprender</w:t>
       </w:r>
       <w:r>
+        <w:rPr>
+          <w:rFonts w:ascii="Arial" w:hAnsi="Arial" w:cs="Arial"/>
+          <w:sz w:val="24"/>
+          <w:szCs w:val="24"/>
+        </w:rPr>
         <w:t>.</w:t>
       </w:r>
     </w:p>
@@ -748,8 +933,18 @@
         </w:numPr>
         <w:spacing w:line="360" w:lineRule="auto"/>
         <w:jc w:val="both"/>
-      </w:pPr>
-      <w:r>
+        <w:rPr>
+          <w:rFonts w:ascii="Arial" w:hAnsi="Arial" w:cs="Arial"/>
+          <w:sz w:val="24"/>
+          <w:szCs w:val="24"/>
+        </w:rPr>
+      </w:pPr>
+      <w:r>
+        <w:rPr>
+          <w:rFonts w:ascii="Arial" w:hAnsi="Arial" w:cs="Arial"/>
+          <w:sz w:val="24"/>
+          <w:szCs w:val="24"/>
+        </w:rPr>
         <w:t>Experiencia de uso.</w:t>
       </w:r>
     </w:p>
@@ -760,26 +955,53 @@
         <w:ind w:left="1068"/>
         <w:jc w:val="both"/>
         <w:rPr>
+          <w:rFonts w:ascii="Arial" w:hAnsi="Arial" w:cs="Arial"/>
+          <w:sz w:val="24"/>
+          <w:szCs w:val="24"/>
+        </w:rPr>
+      </w:pPr>
+    </w:p>
+    <w:p>
+      <w:pPr>
+        <w:pStyle w:val="ListParagraph"/>
+        <w:spacing w:line="360" w:lineRule="auto"/>
+        <w:ind w:left="1068"/>
+        <w:jc w:val="both"/>
+        <w:rPr>
+          <w:rFonts w:ascii="Arial" w:hAnsi="Arial" w:cs="Arial"/>
           <w:b/>
-        </w:rPr>
-      </w:pPr>
-    </w:p>
-    <w:p>
-      <w:pPr>
-        <w:pStyle w:val="ListParagraph"/>
-        <w:spacing w:line="360" w:lineRule="auto"/>
-        <w:ind w:left="1068"/>
-        <w:jc w:val="both"/>
-      </w:pPr>
-      <w:r>
-        <w:rPr>
+          <w:sz w:val="24"/>
+          <w:szCs w:val="24"/>
+        </w:rPr>
+      </w:pPr>
+      <w:r>
+        <w:rPr>
+          <w:rFonts w:ascii="Arial" w:hAnsi="Arial" w:cs="Arial"/>
+          <w:sz w:val="24"/>
+          <w:szCs w:val="24"/>
+        </w:rPr>
+        <w:t>Figura 1.</w:t>
+      </w:r>
+      <w:r>
+        <w:rPr>
+          <w:rFonts w:ascii="Arial" w:hAnsi="Arial" w:cs="Arial"/>
           <w:noProof/>
+          <w:sz w:val="24"/>
+          <w:szCs w:val="24"/>
           <w:lang w:eastAsia="es-ES"/>
         </w:rPr>
         <w:drawing>
-          <wp:inline distT="0" distB="0" distL="0" distR="0">
+          <wp:anchor distT="0" distB="0" distL="114300" distR="114300" simplePos="0" relativeHeight="251661312" behindDoc="0" locked="0" layoutInCell="1" allowOverlap="1" wp14:anchorId="026448CD" wp14:editId="5C499958">
+            <wp:simplePos x="0" y="0"/>
+            <wp:positionH relativeFrom="margin">
+              <wp:align>left</wp:align>
+            </wp:positionH>
+            <wp:positionV relativeFrom="paragraph">
+              <wp:posOffset>312200</wp:posOffset>
+            </wp:positionV>
             <wp:extent cx="4866120" cy="1828800"/>
             <wp:effectExtent l="0" t="0" r="0" b="0"/>
+            <wp:wrapTopAndBottom/>
             <wp:docPr id="1" name="Picture 1" descr="https://upload.wikimedia.org/wikipedia/commons/6/67/Technology_Acceptance_Model.png"/>
             <wp:cNvGraphicFramePr>
               <a:graphicFrameLocks xmlns:a="http://schemas.openxmlformats.org/drawingml/2006/main" noChangeAspect="1"/>
@@ -809,7 +1031,7 @@
                   <pic:spPr bwMode="auto">
                     <a:xfrm>
                       <a:off x="0" y="0"/>
-                      <a:ext cx="4900863" cy="1841857"/>
+                      <a:ext cx="4866120" cy="1828800"/>
                     </a:xfrm>
                     <a:prstGeom prst="rect">
                       <a:avLst/>
@@ -822,28 +1044,63 @@
                 </pic:pic>
               </a:graphicData>
             </a:graphic>
-          </wp:inline>
+          </wp:anchor>
         </w:drawing>
       </w:r>
+      <w:r>
+        <w:rPr>
+          <w:rFonts w:ascii="Arial" w:hAnsi="Arial" w:cs="Arial"/>
+          <w:sz w:val="24"/>
+          <w:szCs w:val="24"/>
+        </w:rPr>
+        <w:t xml:space="preserve">  </w:t>
+      </w:r>
+      <w:r>
+        <w:rPr>
+          <w:rFonts w:ascii="Arial" w:hAnsi="Arial" w:cs="Arial"/>
+          <w:b/>
+          <w:sz w:val="24"/>
+          <w:szCs w:val="24"/>
+        </w:rPr>
+        <w:t xml:space="preserve">Esquema del modelo a utilizar. </w:t>
+      </w:r>
     </w:p>
     <w:p>
       <w:pPr>
         <w:spacing w:line="360" w:lineRule="auto"/>
         <w:ind w:left="1068"/>
         <w:jc w:val="both"/>
-      </w:pPr>
-      <w:r>
-        <w:t xml:space="preserve">Fuente  </w:t>
+        <w:rPr>
+          <w:rFonts w:ascii="Arial" w:hAnsi="Arial" w:cs="Arial"/>
+          <w:sz w:val="24"/>
+          <w:szCs w:val="24"/>
+        </w:rPr>
+      </w:pPr>
+      <w:r>
+        <w:rPr>
+          <w:rFonts w:ascii="Arial" w:hAnsi="Arial" w:cs="Arial"/>
+          <w:sz w:val="24"/>
+          <w:szCs w:val="24"/>
+        </w:rPr>
+        <w:t xml:space="preserve">Fuente </w:t>
       </w:r>
       <w:hyperlink r:id="rId6" w:history="1">
         <w:r>
           <w:rPr>
             <w:rStyle w:val="Hyperlink"/>
+            <w:rFonts w:ascii="Arial" w:hAnsi="Arial" w:cs="Arial"/>
+            <w:sz w:val="24"/>
+            <w:szCs w:val="24"/>
           </w:rPr>
           <w:t>https://en.wikipedia.org/wiki/Technology_acceptance_model</w:t>
         </w:r>
       </w:hyperlink>
       <w:r>
+        <w:rPr>
+          <w:rFonts w:ascii="Arial" w:hAnsi="Arial" w:cs="Arial"/>
+          <w:sz w:val="24"/>
+          <w:szCs w:val="24"/>
+        </w:rPr>
         <w:t xml:space="preserve"> Consulta 19 de marzo del 2016</w:t>
       </w:r>
     </w:p>
@@ -852,113 +1109,7 @@
         <w:spacing w:line="360" w:lineRule="auto"/>
         <w:jc w:val="both"/>
         <w:rPr>
-          <w:b/>
-          <w:sz w:val="26"/>
-          <w:szCs w:val="26"/>
-        </w:rPr>
-      </w:pPr>
-      <w:r>
-        <w:rPr>
-          <w:b/>
-          <w:sz w:val="26"/>
-          <w:szCs w:val="26"/>
-        </w:rPr>
-        <w:t>Teoría y la relación con el tema escogido</w:t>
-      </w:r>
-    </w:p>
-    <w:p>
-      <w:pPr>
-        <w:spacing w:line="360" w:lineRule="auto"/>
-      </w:pPr>
-      <w:r>
-        <w:t xml:space="preserve">Se escogió esta teoría </w:t>
-      </w:r>
-      <w:r>
-        <w:t>porque el objetivo de la aplicación es</w:t>
-      </w:r>
-      <w:r>
-        <w:t xml:space="preserve"> ayudar a la población guatemalteca en general</w:t>
-      </w:r>
-      <w:r>
-        <w:t>, entonces es</w:t>
-      </w:r>
-      <w:r>
-        <w:t xml:space="preserve"> de suma importancia que esta tenga un impacto en la </w:t>
-      </w:r>
-      <w:r>
-        <w:t>sociedad</w:t>
-      </w:r>
-      <w:r>
-        <w:t xml:space="preserve"> y no solo se trate de una aplicación</w:t>
-      </w:r>
-      <w:r>
-        <w:t xml:space="preserve"> </w:t>
-      </w:r>
-      <w:r>
-        <w:t>más</w:t>
-      </w:r>
-      <w:r>
-        <w:t xml:space="preserve">, </w:t>
-      </w:r>
-      <w:r>
-        <w:t>Por lo que se utilizaran los principios de esta teoría para que la tecnología a crear sea aceptada</w:t>
-      </w:r>
-      <w:r>
-        <w:t xml:space="preserve"> por la población guatemalteca</w:t>
-      </w:r>
-      <w:r>
-        <w:t>.</w:t>
-      </w:r>
-    </w:p>
-    <w:p>
-      <w:pPr>
-        <w:spacing w:line="360" w:lineRule="auto"/>
-      </w:pPr>
-    </w:p>
-    <w:p>
-      <w:pPr>
-        <w:spacing w:line="360" w:lineRule="auto"/>
-      </w:pPr>
-    </w:p>
-    <w:p>
-      <w:pPr>
-        <w:spacing w:line="360" w:lineRule="auto"/>
-      </w:pPr>
-    </w:p>
-    <w:p>
-      <w:pPr>
-        <w:spacing w:line="360" w:lineRule="auto"/>
-      </w:pPr>
-    </w:p>
-    <w:p>
-      <w:pPr>
-        <w:spacing w:line="360" w:lineRule="auto"/>
-      </w:pPr>
-    </w:p>
-    <w:p>
-      <w:pPr>
-        <w:spacing w:line="360" w:lineRule="auto"/>
-      </w:pPr>
-    </w:p>
-    <w:p>
-      <w:pPr>
-        <w:spacing w:line="360" w:lineRule="auto"/>
-      </w:pPr>
-    </w:p>
-    <w:p>
-      <w:pPr>
-        <w:spacing w:line="360" w:lineRule="auto"/>
-      </w:pPr>
-    </w:p>
-    <w:p>
-      <w:pPr>
-        <w:spacing w:line="360" w:lineRule="auto"/>
-      </w:pPr>
-    </w:p>
-    <w:p>
-      <w:pPr>
-        <w:spacing w:line="360" w:lineRule="auto"/>
-        <w:rPr>
+          <w:rFonts w:ascii="Arial" w:hAnsi="Arial" w:cs="Arial"/>
           <w:b/>
           <w:sz w:val="28"/>
           <w:szCs w:val="28"/>
@@ -966,10 +1117,169 @@
       </w:pPr>
       <w:r>
         <w:rPr>
+          <w:rFonts w:ascii="Arial" w:hAnsi="Arial" w:cs="Arial"/>
           <w:b/>
           <w:sz w:val="28"/>
           <w:szCs w:val="28"/>
         </w:rPr>
+        <w:t>Teoría y la relación con el tema escogido</w:t>
+      </w:r>
+    </w:p>
+    <w:p>
+      <w:pPr>
+        <w:spacing w:line="360" w:lineRule="auto"/>
+        <w:rPr>
+          <w:rFonts w:ascii="Arial" w:hAnsi="Arial" w:cs="Arial"/>
+          <w:sz w:val="24"/>
+          <w:szCs w:val="24"/>
+        </w:rPr>
+      </w:pPr>
+      <w:r>
+        <w:rPr>
+          <w:rFonts w:ascii="Arial" w:hAnsi="Arial" w:cs="Arial"/>
+          <w:sz w:val="24"/>
+          <w:szCs w:val="24"/>
+        </w:rPr>
+        <w:t xml:space="preserve">Se escogió esta teoría </w:t>
+      </w:r>
+      <w:r>
+        <w:rPr>
+          <w:rFonts w:ascii="Arial" w:hAnsi="Arial" w:cs="Arial"/>
+          <w:sz w:val="24"/>
+          <w:szCs w:val="24"/>
+        </w:rPr>
+        <w:t>porque el objetivo de la aplicación es</w:t>
+      </w:r>
+      <w:r>
+        <w:rPr>
+          <w:rFonts w:ascii="Arial" w:hAnsi="Arial" w:cs="Arial"/>
+          <w:sz w:val="24"/>
+          <w:szCs w:val="24"/>
+        </w:rPr>
+        <w:t xml:space="preserve"> ayudar a la población guatemalteca en general</w:t>
+      </w:r>
+      <w:r>
+        <w:rPr>
+          <w:rFonts w:ascii="Arial" w:hAnsi="Arial" w:cs="Arial"/>
+          <w:sz w:val="24"/>
+          <w:szCs w:val="24"/>
+        </w:rPr>
+        <w:t>, entonces es</w:t>
+      </w:r>
+      <w:r>
+        <w:rPr>
+          <w:rFonts w:ascii="Arial" w:hAnsi="Arial" w:cs="Arial"/>
+          <w:sz w:val="24"/>
+          <w:szCs w:val="24"/>
+        </w:rPr>
+        <w:t xml:space="preserve"> de suma importancia que esta tenga un impacto en la </w:t>
+      </w:r>
+      <w:r>
+        <w:rPr>
+          <w:rFonts w:ascii="Arial" w:hAnsi="Arial" w:cs="Arial"/>
+          <w:sz w:val="24"/>
+          <w:szCs w:val="24"/>
+        </w:rPr>
+        <w:t>sociedad</w:t>
+      </w:r>
+      <w:r>
+        <w:rPr>
+          <w:rFonts w:ascii="Arial" w:hAnsi="Arial" w:cs="Arial"/>
+          <w:sz w:val="24"/>
+          <w:szCs w:val="24"/>
+        </w:rPr>
+        <w:t xml:space="preserve"> y no solo se trate de una aplicación</w:t>
+      </w:r>
+      <w:r>
+        <w:rPr>
+          <w:rFonts w:ascii="Arial" w:hAnsi="Arial" w:cs="Arial"/>
+          <w:sz w:val="24"/>
+          <w:szCs w:val="24"/>
+        </w:rPr>
+        <w:t xml:space="preserve"> </w:t>
+      </w:r>
+      <w:r>
+        <w:rPr>
+          <w:rFonts w:ascii="Arial" w:hAnsi="Arial" w:cs="Arial"/>
+          <w:sz w:val="24"/>
+          <w:szCs w:val="24"/>
+        </w:rPr>
+        <w:t>más</w:t>
+      </w:r>
+      <w:r>
+        <w:rPr>
+          <w:rFonts w:ascii="Arial" w:hAnsi="Arial" w:cs="Arial"/>
+          <w:sz w:val="24"/>
+          <w:szCs w:val="24"/>
+        </w:rPr>
+        <w:t xml:space="preserve">, </w:t>
+      </w:r>
+      <w:r>
+        <w:rPr>
+          <w:rFonts w:ascii="Arial" w:hAnsi="Arial" w:cs="Arial"/>
+          <w:sz w:val="24"/>
+          <w:szCs w:val="24"/>
+        </w:rPr>
+        <w:t>Por lo que se utilizaran los principios de esta teoría para que la tecnología a crear sea aceptada</w:t>
+      </w:r>
+      <w:r>
+        <w:rPr>
+          <w:rFonts w:ascii="Arial" w:hAnsi="Arial" w:cs="Arial"/>
+          <w:sz w:val="24"/>
+          <w:szCs w:val="24"/>
+        </w:rPr>
+        <w:t xml:space="preserve"> por la población guatemalteca</w:t>
+      </w:r>
+      <w:r>
+        <w:rPr>
+          <w:rFonts w:ascii="Arial" w:hAnsi="Arial" w:cs="Arial"/>
+          <w:sz w:val="24"/>
+          <w:szCs w:val="24"/>
+        </w:rPr>
+        <w:t>.</w:t>
+      </w:r>
+    </w:p>
+    <w:p>
+      <w:pPr>
+        <w:spacing w:line="360" w:lineRule="auto"/>
+        <w:rPr>
+          <w:rFonts w:ascii="Arial" w:hAnsi="Arial" w:cs="Arial"/>
+        </w:rPr>
+      </w:pPr>
+    </w:p>
+    <w:p>
+      <w:pPr>
+        <w:spacing w:line="360" w:lineRule="auto"/>
+        <w:rPr>
+          <w:rFonts w:ascii="Arial" w:hAnsi="Arial" w:cs="Arial"/>
+        </w:rPr>
+      </w:pPr>
+    </w:p>
+    <w:p>
+      <w:pPr>
+        <w:spacing w:line="360" w:lineRule="auto"/>
+        <w:rPr>
+          <w:rFonts w:ascii="Arial" w:hAnsi="Arial" w:cs="Arial"/>
+        </w:rPr>
+      </w:pPr>
+    </w:p>
+    <w:p>
+      <w:pPr>
+        <w:spacing w:line="360" w:lineRule="auto"/>
+        <w:rPr>
+          <w:rFonts w:ascii="Arial" w:hAnsi="Arial" w:cs="Arial"/>
+          <w:b/>
+          <w:sz w:val="32"/>
+          <w:szCs w:val="32"/>
+        </w:rPr>
+      </w:pPr>
+      <w:r>
+        <w:rPr>
+          <w:rFonts w:ascii="Arial" w:hAnsi="Arial" w:cs="Arial"/>
+          <w:b/>
+          <w:sz w:val="32"/>
+          <w:szCs w:val="32"/>
+        </w:rPr>
         <w:lastRenderedPageBreak/>
         <w:t>Análisis de mercado y factor de diferenciación</w:t>
       </w:r>
@@ -978,16 +1288,18 @@
       <w:pPr>
         <w:spacing w:line="360" w:lineRule="auto"/>
         <w:rPr>
+          <w:rFonts w:ascii="Arial" w:hAnsi="Arial" w:cs="Arial"/>
           <w:b/>
-          <w:sz w:val="26"/>
-          <w:szCs w:val="26"/>
-        </w:rPr>
-      </w:pPr>
-      <w:r>
-        <w:rPr>
+          <w:sz w:val="28"/>
+          <w:szCs w:val="28"/>
+        </w:rPr>
+      </w:pPr>
+      <w:r>
+        <w:rPr>
+          <w:rFonts w:ascii="Arial" w:hAnsi="Arial" w:cs="Arial"/>
           <w:b/>
-          <w:sz w:val="26"/>
-          <w:szCs w:val="26"/>
+          <w:sz w:val="28"/>
+          <w:szCs w:val="28"/>
         </w:rPr>
         <w:t>Antecedentes.</w:t>
       </w:r>
@@ -997,12 +1309,14 @@
         <w:spacing w:line="360" w:lineRule="auto"/>
         <w:jc w:val="both"/>
         <w:rPr>
-          <w:sz w:val="24"/>
-          <w:szCs w:val="24"/>
-        </w:rPr>
-      </w:pPr>
-      <w:r>
-        <w:rPr>
+          <w:rFonts w:ascii="Arial" w:hAnsi="Arial" w:cs="Arial"/>
+          <w:sz w:val="24"/>
+          <w:szCs w:val="24"/>
+        </w:rPr>
+      </w:pPr>
+      <w:r>
+        <w:rPr>
+          <w:rFonts w:ascii="Arial" w:hAnsi="Arial" w:cs="Arial"/>
           <w:sz w:val="24"/>
           <w:szCs w:val="24"/>
         </w:rPr>
@@ -1010,6 +1324,7 @@
       </w:r>
       <w:r>
         <w:rPr>
+          <w:rFonts w:ascii="Arial" w:hAnsi="Arial" w:cs="Arial"/>
           <w:sz w:val="24"/>
           <w:szCs w:val="24"/>
         </w:rPr>
@@ -1017,6 +1332,7 @@
       </w:r>
       <w:r>
         <w:rPr>
+          <w:rFonts w:ascii="Arial" w:hAnsi="Arial" w:cs="Arial"/>
           <w:sz w:val="24"/>
           <w:szCs w:val="24"/>
         </w:rPr>
@@ -1024,6 +1340,7 @@
       </w:r>
       <w:r>
         <w:rPr>
+          <w:rFonts w:ascii="Arial" w:hAnsi="Arial" w:cs="Arial"/>
           <w:sz w:val="24"/>
           <w:szCs w:val="24"/>
         </w:rPr>
@@ -1031,6 +1348,7 @@
       </w:r>
       <w:r>
         <w:rPr>
+          <w:rFonts w:ascii="Arial" w:hAnsi="Arial" w:cs="Arial"/>
           <w:sz w:val="24"/>
           <w:szCs w:val="24"/>
         </w:rPr>
@@ -1038,6 +1356,7 @@
       </w:r>
       <w:r>
         <w:rPr>
+          <w:rFonts w:ascii="Arial" w:hAnsi="Arial" w:cs="Arial"/>
           <w:sz w:val="24"/>
           <w:szCs w:val="24"/>
         </w:rPr>
@@ -1045,6 +1364,7 @@
       </w:r>
       <w:r>
         <w:rPr>
+          <w:rFonts w:ascii="Arial" w:hAnsi="Arial" w:cs="Arial"/>
           <w:sz w:val="24"/>
           <w:szCs w:val="24"/>
         </w:rPr>
@@ -1052,20 +1372,15 @@
       </w:r>
       <w:r>
         <w:rPr>
-          <w:sz w:val="24"/>
-          <w:szCs w:val="24"/>
-        </w:rPr>
-        <w:t>y dar una pequeña recapitulación del incidente a los cuerpos de socorro. En la llamada el agente obtiene la dirección aproximada y envía a un</w:t>
-      </w:r>
-      <w:r>
-        <w:rPr>
-          <w:sz w:val="24"/>
-          <w:szCs w:val="24"/>
-        </w:rPr>
-        <w:t xml:space="preserve"> vehículo a verificar el suceso, al llegar a la dirección obtenida los cuerpos de socorro realizan las operaciones pertinentes.</w:t>
-      </w:r>
-      <w:r>
-        <w:rPr>
+          <w:rFonts w:ascii="Arial" w:hAnsi="Arial" w:cs="Arial"/>
+          <w:sz w:val="24"/>
+          <w:szCs w:val="24"/>
+        </w:rPr>
+        <w:t>y dar una pequeña recapitulación del incidente a los cuerpos de socorro. En la llamada el agente obtiene la dirección aproximada y envía a un vehículo a verificar el suceso, al llegar a la dirección obtenida los cuerpos de socorro realizan las operaciones pertinentes.</w:t>
+      </w:r>
+      <w:r>
+        <w:rPr>
+          <w:rFonts w:ascii="Arial" w:hAnsi="Arial" w:cs="Arial"/>
           <w:sz w:val="24"/>
           <w:szCs w:val="24"/>
         </w:rPr>
@@ -1073,6 +1388,7 @@
       </w:r>
       <w:r>
         <w:rPr>
+          <w:rFonts w:ascii="Arial" w:hAnsi="Arial" w:cs="Arial"/>
           <w:sz w:val="24"/>
           <w:szCs w:val="24"/>
         </w:rPr>
@@ -1080,6 +1396,7 @@
       </w:r>
       <w:r>
         <w:rPr>
+          <w:rFonts w:ascii="Arial" w:hAnsi="Arial" w:cs="Arial"/>
           <w:sz w:val="24"/>
           <w:szCs w:val="24"/>
         </w:rPr>
@@ -1087,6 +1404,7 @@
       </w:r>
       <w:r>
         <w:rPr>
+          <w:rFonts w:ascii="Arial" w:hAnsi="Arial" w:cs="Arial"/>
           <w:sz w:val="24"/>
           <w:szCs w:val="24"/>
         </w:rPr>
@@ -1098,12 +1416,14 @@
         <w:spacing w:line="360" w:lineRule="auto"/>
         <w:jc w:val="both"/>
         <w:rPr>
-          <w:sz w:val="24"/>
-          <w:szCs w:val="24"/>
-        </w:rPr>
-      </w:pPr>
-      <w:r>
-        <w:rPr>
+          <w:rFonts w:ascii="Arial" w:hAnsi="Arial" w:cs="Arial"/>
+          <w:sz w:val="24"/>
+          <w:szCs w:val="24"/>
+        </w:rPr>
+      </w:pPr>
+      <w:r>
+        <w:rPr>
+          <w:rFonts w:ascii="Arial" w:hAnsi="Arial" w:cs="Arial"/>
           <w:sz w:val="24"/>
           <w:szCs w:val="24"/>
         </w:rPr>
@@ -1111,6 +1431,7 @@
       </w:r>
       <w:r>
         <w:rPr>
+          <w:rFonts w:ascii="Arial" w:hAnsi="Arial" w:cs="Arial"/>
           <w:sz w:val="24"/>
           <w:szCs w:val="24"/>
         </w:rPr>
@@ -1118,6 +1439,7 @@
       </w:r>
       <w:r>
         <w:rPr>
+          <w:rFonts w:ascii="Arial" w:hAnsi="Arial" w:cs="Arial"/>
           <w:sz w:val="24"/>
           <w:szCs w:val="24"/>
         </w:rPr>
@@ -1129,16 +1451,18 @@
         <w:spacing w:line="360" w:lineRule="auto"/>
         <w:jc w:val="both"/>
         <w:rPr>
+          <w:rFonts w:ascii="Arial" w:hAnsi="Arial" w:cs="Arial"/>
           <w:b/>
-          <w:sz w:val="26"/>
-          <w:szCs w:val="26"/>
-        </w:rPr>
-      </w:pPr>
-      <w:r>
-        <w:rPr>
+          <w:sz w:val="28"/>
+          <w:szCs w:val="28"/>
+        </w:rPr>
+      </w:pPr>
+      <w:r>
+        <w:rPr>
+          <w:rFonts w:ascii="Arial" w:hAnsi="Arial" w:cs="Arial"/>
           <w:b/>
-          <w:sz w:val="26"/>
-          <w:szCs w:val="26"/>
+          <w:sz w:val="28"/>
+          <w:szCs w:val="28"/>
         </w:rPr>
         <w:t>Mercado Objetivo.</w:t>
       </w:r>
@@ -1148,12 +1472,14 @@
         <w:spacing w:line="360" w:lineRule="auto"/>
         <w:jc w:val="both"/>
         <w:rPr>
-          <w:sz w:val="24"/>
-          <w:szCs w:val="24"/>
-        </w:rPr>
-      </w:pPr>
-      <w:r>
-        <w:rPr>
+          <w:rFonts w:ascii="Arial" w:hAnsi="Arial" w:cs="Arial"/>
+          <w:sz w:val="24"/>
+          <w:szCs w:val="24"/>
+        </w:rPr>
+      </w:pPr>
+      <w:r>
+        <w:rPr>
+          <w:rFonts w:ascii="Arial" w:hAnsi="Arial" w:cs="Arial"/>
           <w:sz w:val="24"/>
           <w:szCs w:val="24"/>
         </w:rPr>
@@ -1161,6 +1487,7 @@
       </w:r>
       <w:r>
         <w:rPr>
+          <w:rFonts w:ascii="Arial" w:hAnsi="Arial" w:cs="Arial"/>
           <w:sz w:val="24"/>
           <w:szCs w:val="24"/>
           <w:lang w:val="es-GT"/>
@@ -1169,6 +1496,7 @@
       </w:r>
       <w:r>
         <w:rPr>
+          <w:rFonts w:ascii="Arial" w:hAnsi="Arial" w:cs="Arial"/>
           <w:sz w:val="24"/>
           <w:szCs w:val="24"/>
           <w:lang w:val="es-GT"/>
@@ -1177,6 +1505,7 @@
       </w:r>
       <w:r>
         <w:rPr>
+          <w:rFonts w:ascii="Arial" w:hAnsi="Arial" w:cs="Arial"/>
           <w:sz w:val="24"/>
           <w:szCs w:val="24"/>
           <w:lang w:val="es-GT"/>
@@ -1185,6 +1514,7 @@
       </w:r>
       <w:r>
         <w:rPr>
+          <w:rFonts w:ascii="Arial" w:hAnsi="Arial" w:cs="Arial"/>
           <w:sz w:val="24"/>
           <w:szCs w:val="24"/>
         </w:rPr>
@@ -1192,6 +1522,7 @@
       </w:r>
       <w:r>
         <w:rPr>
+          <w:rFonts w:ascii="Arial" w:hAnsi="Arial" w:cs="Arial"/>
           <w:sz w:val="24"/>
           <w:szCs w:val="24"/>
         </w:rPr>
@@ -1199,6 +1530,7 @@
       </w:r>
       <w:r>
         <w:rPr>
+          <w:rFonts w:ascii="Arial" w:hAnsi="Arial" w:cs="Arial"/>
           <w:sz w:val="24"/>
           <w:szCs w:val="24"/>
         </w:rPr>
@@ -1210,16 +1542,18 @@
         <w:spacing w:line="360" w:lineRule="auto"/>
         <w:jc w:val="both"/>
         <w:rPr>
+          <w:rFonts w:ascii="Arial" w:hAnsi="Arial" w:cs="Arial"/>
           <w:b/>
-          <w:sz w:val="26"/>
-          <w:szCs w:val="26"/>
-        </w:rPr>
-      </w:pPr>
-      <w:r>
-        <w:rPr>
+          <w:sz w:val="28"/>
+          <w:szCs w:val="28"/>
+        </w:rPr>
+      </w:pPr>
+      <w:r>
+        <w:rPr>
+          <w:rFonts w:ascii="Arial" w:hAnsi="Arial" w:cs="Arial"/>
           <w:b/>
-          <w:sz w:val="26"/>
-          <w:szCs w:val="26"/>
+          <w:sz w:val="28"/>
+          <w:szCs w:val="28"/>
         </w:rPr>
         <w:t>Mercado geográfico</w:t>
       </w:r>
@@ -1229,12 +1563,14 @@
         <w:spacing w:line="360" w:lineRule="auto"/>
         <w:jc w:val="both"/>
         <w:rPr>
-          <w:sz w:val="24"/>
-          <w:szCs w:val="24"/>
-        </w:rPr>
-      </w:pPr>
-      <w:r>
-        <w:rPr>
+          <w:rFonts w:ascii="Arial" w:hAnsi="Arial" w:cs="Arial"/>
+          <w:sz w:val="24"/>
+          <w:szCs w:val="24"/>
+        </w:rPr>
+      </w:pPr>
+      <w:r>
+        <w:rPr>
+          <w:rFonts w:ascii="Arial" w:hAnsi="Arial" w:cs="Arial"/>
           <w:sz w:val="24"/>
           <w:szCs w:val="24"/>
         </w:rPr>
@@ -1246,12 +1582,14 @@
         <w:spacing w:line="360" w:lineRule="auto"/>
         <w:jc w:val="both"/>
         <w:rPr>
-          <w:sz w:val="24"/>
-          <w:szCs w:val="24"/>
-        </w:rPr>
-      </w:pPr>
-      <w:r>
-        <w:rPr>
+          <w:rFonts w:ascii="Arial" w:hAnsi="Arial" w:cs="Arial"/>
+          <w:sz w:val="24"/>
+          <w:szCs w:val="24"/>
+        </w:rPr>
+      </w:pPr>
+      <w:r>
+        <w:rPr>
+          <w:rFonts w:ascii="Arial" w:hAnsi="Arial" w:cs="Arial"/>
           <w:sz w:val="24"/>
           <w:szCs w:val="24"/>
         </w:rPr>
@@ -1263,22 +1601,33 @@
       <w:pPr>
         <w:spacing w:line="360" w:lineRule="auto"/>
         <w:jc w:val="both"/>
-      </w:pPr>
-    </w:p>
-    <w:p>
-      <w:pPr>
-        <w:spacing w:line="360" w:lineRule="auto"/>
-        <w:jc w:val="both"/>
-      </w:pPr>
-      <w:r>
-        <w:rPr>
+        <w:rPr>
+          <w:rFonts w:ascii="Arial" w:hAnsi="Arial" w:cs="Arial"/>
+          <w:b/>
+          <w:sz w:val="24"/>
+          <w:szCs w:val="24"/>
+        </w:rPr>
+      </w:pPr>
+      <w:r>
+        <w:rPr>
+          <w:rFonts w:ascii="Arial" w:hAnsi="Arial" w:cs="Arial"/>
           <w:noProof/>
+          <w:sz w:val="24"/>
+          <w:szCs w:val="24"/>
           <w:lang w:eastAsia="es-ES"/>
         </w:rPr>
         <w:drawing>
-          <wp:inline distT="0" distB="0" distL="0" distR="0" wp14:anchorId="391A83F8" wp14:editId="5313FE57">
-            <wp:extent cx="3539905" cy="3001088"/>
-            <wp:effectExtent l="0" t="0" r="3810" b="8890"/>
+          <wp:anchor distT="0" distB="0" distL="114300" distR="114300" simplePos="0" relativeHeight="251660288" behindDoc="0" locked="0" layoutInCell="1" allowOverlap="1" wp14:anchorId="6F22C57B" wp14:editId="23FF0595">
+            <wp:simplePos x="0" y="0"/>
+            <wp:positionH relativeFrom="margin">
+              <wp:align>center</wp:align>
+            </wp:positionH>
+            <wp:positionV relativeFrom="paragraph">
+              <wp:posOffset>300576</wp:posOffset>
+            </wp:positionV>
+            <wp:extent cx="4325509" cy="3667113"/>
+            <wp:effectExtent l="0" t="0" r="0" b="0"/>
+            <wp:wrapTopAndBottom/>
             <wp:docPr id="2" name="Picture 2"/>
             <wp:cNvGraphicFramePr>
               <a:graphicFrameLocks xmlns:a="http://schemas.openxmlformats.org/drawingml/2006/main" noChangeAspect="1"/>
@@ -1291,14 +1640,20 @@
                     <pic:cNvPicPr/>
                   </pic:nvPicPr>
                   <pic:blipFill rotWithShape="1">
-                    <a:blip r:embed="rId7"/>
+                    <a:blip r:embed="rId7" cstate="print">
+                      <a:extLst>
+                        <a:ext uri="{28A0092B-C50C-407E-A947-70E740481C1C}">
+                          <a14:useLocalDpi xmlns:a14="http://schemas.microsoft.com/office/drawing/2010/main" val="0"/>
+                        </a:ext>
+                      </a:extLst>
+                    </a:blip>
                     <a:srcRect l="35015" t="7565" r="10330" b="10067"/>
                     <a:stretch/>
                   </pic:blipFill>
                   <pic:spPr bwMode="auto">
                     <a:xfrm>
                       <a:off x="0" y="0"/>
-                      <a:ext cx="3547324" cy="3007378"/>
+                      <a:ext cx="4325509" cy="3667113"/>
                     </a:xfrm>
                     <a:prstGeom prst="rect">
                       <a:avLst/>
@@ -1315,9 +1670,38 @@
                 </pic:pic>
               </a:graphicData>
             </a:graphic>
-          </wp:inline>
+          </wp:anchor>
         </w:drawing>
       </w:r>
+      <w:r>
+        <w:rPr>
+          <w:rFonts w:ascii="Arial" w:hAnsi="Arial" w:cs="Arial"/>
+          <w:sz w:val="24"/>
+          <w:szCs w:val="24"/>
+        </w:rPr>
+        <w:tab/>
+        <w:t xml:space="preserve">Figura 2. </w:t>
+      </w:r>
+      <w:r>
+        <w:rPr>
+          <w:rFonts w:ascii="Arial" w:hAnsi="Arial" w:cs="Arial"/>
+          <w:b/>
+          <w:sz w:val="24"/>
+          <w:szCs w:val="24"/>
+        </w:rPr>
+        <w:t>Mapa de Guatemala.</w:t>
+      </w:r>
+    </w:p>
+    <w:p>
+      <w:pPr>
+        <w:spacing w:line="360" w:lineRule="auto"/>
+        <w:jc w:val="both"/>
+        <w:rPr>
+          <w:rFonts w:ascii="Arial" w:hAnsi="Arial" w:cs="Arial"/>
+          <w:sz w:val="24"/>
+          <w:szCs w:val="24"/>
+        </w:rPr>
+      </w:pPr>
     </w:p>
     <w:p>
       <w:pPr>
@@ -1342,17 +1726,32 @@
     </w:p>
     <w:p>
       <w:pPr>
-        <w:spacing w:line="360" w:lineRule="auto"/>
-        <w:rPr>
-          <w:sz w:val="24"/>
-          <w:szCs w:val="24"/>
-        </w:rPr>
-      </w:pPr>
-      <w:r>
-        <w:rPr>
+        <w:spacing w:after="0" w:line="360" w:lineRule="auto"/>
+        <w:jc w:val="center"/>
+        <w:rPr>
+          <w:rFonts w:ascii="Arial" w:eastAsia="Times New Roman" w:hAnsi="Arial" w:cs="Arial"/>
           <w:b/>
           <w:sz w:val="24"/>
           <w:szCs w:val="24"/>
+          <w:lang w:eastAsia="es-ES"/>
+        </w:rPr>
+      </w:pPr>
+    </w:p>
+    <w:p>
+      <w:pPr>
+        <w:spacing w:line="360" w:lineRule="auto"/>
+        <w:rPr>
+          <w:rFonts w:ascii="Arial" w:hAnsi="Arial" w:cs="Arial"/>
+          <w:sz w:val="28"/>
+          <w:szCs w:val="28"/>
+        </w:rPr>
+      </w:pPr>
+      <w:r>
+        <w:rPr>
+          <w:rFonts w:ascii="Arial" w:hAnsi="Arial" w:cs="Arial"/>
+          <w:b/>
+          <w:sz w:val="28"/>
+          <w:szCs w:val="28"/>
         </w:rPr>
         <w:t>Análisis de mercado de la aplicación.</w:t>
       </w:r>
@@ -1361,12 +1760,14 @@
       <w:pPr>
         <w:spacing w:line="360" w:lineRule="auto"/>
         <w:rPr>
-          <w:sz w:val="24"/>
-          <w:szCs w:val="24"/>
-        </w:rPr>
-      </w:pPr>
-      <w:r>
-        <w:rPr>
+          <w:rFonts w:ascii="Arial" w:hAnsi="Arial" w:cs="Arial"/>
+          <w:sz w:val="24"/>
+          <w:szCs w:val="24"/>
+        </w:rPr>
+      </w:pPr>
+      <w:r>
+        <w:rPr>
+          <w:rFonts w:ascii="Arial" w:hAnsi="Arial" w:cs="Arial"/>
           <w:sz w:val="24"/>
           <w:szCs w:val="24"/>
         </w:rPr>
@@ -1376,16 +1777,19 @@
     <w:p>
       <w:pPr>
         <w:spacing w:line="360" w:lineRule="auto"/>
-      </w:pPr>
-      <w:r>
-        <w:rPr>
-          <w:sz w:val="24"/>
-          <w:szCs w:val="24"/>
-        </w:rPr>
-        <w:t>Por tal motivo se procedió a realizar el benchmarking de las siguientes aplicaciones</w:t>
-      </w:r>
-      <w:r>
-        <w:t>.</w:t>
+        <w:rPr>
+          <w:rFonts w:ascii="Arial" w:hAnsi="Arial" w:cs="Arial"/>
+          <w:sz w:val="24"/>
+          <w:szCs w:val="24"/>
+        </w:rPr>
+      </w:pPr>
+      <w:r>
+        <w:rPr>
+          <w:rFonts w:ascii="Arial" w:hAnsi="Arial" w:cs="Arial"/>
+          <w:sz w:val="24"/>
+          <w:szCs w:val="24"/>
+        </w:rPr>
+        <w:t>Por tal motivo se procedió a realizar el benchmarking de las siguientes aplicaciones.</w:t>
       </w:r>
     </w:p>
     <w:tbl>
@@ -1395,19 +1799,18 @@
         <w:tblLook w:val="04A0" w:firstRow="1" w:lastRow="0" w:firstColumn="1" w:lastColumn="0" w:noHBand="0" w:noVBand="1"/>
       </w:tblPr>
       <w:tblGrid>
-        <w:gridCol w:w="3680"/>
-        <w:gridCol w:w="3680"/>
+        <w:gridCol w:w="7360"/>
       </w:tblGrid>
       <w:tr>
         <w:tc>
           <w:tcPr>
-            <w:tcW w:w="3680" w:type="dxa"/>
+            <w:tcW w:w="7360" w:type="dxa"/>
           </w:tcPr>
           <w:p>
             <w:pPr>
               <w:spacing w:line="360" w:lineRule="auto"/>
               <w:rPr>
-                <w:rFonts w:ascii="Calibri" w:hAnsi="Calibri"/>
+                <w:rFonts w:ascii="Arial" w:hAnsi="Arial" w:cs="Arial"/>
                 <w:b/>
                 <w:sz w:val="24"/>
                 <w:szCs w:val="24"/>
@@ -1415,32 +1818,7 @@
             </w:pPr>
             <w:r>
               <w:rPr>
-                <w:rFonts w:ascii="Calibri" w:hAnsi="Calibri"/>
-                <w:b/>
-                <w:sz w:val="24"/>
-                <w:szCs w:val="24"/>
-              </w:rPr>
-              <w:t>País</w:t>
-            </w:r>
-          </w:p>
-        </w:tc>
-        <w:tc>
-          <w:tcPr>
-            <w:tcW w:w="3680" w:type="dxa"/>
-          </w:tcPr>
-          <w:p>
-            <w:pPr>
-              <w:spacing w:line="360" w:lineRule="auto"/>
-              <w:rPr>
-                <w:rFonts w:ascii="Calibri" w:hAnsi="Calibri"/>
-                <w:b/>
-                <w:sz w:val="24"/>
-                <w:szCs w:val="24"/>
-              </w:rPr>
-            </w:pPr>
-            <w:r>
-              <w:rPr>
-                <w:rFonts w:ascii="Calibri" w:hAnsi="Calibri"/>
+                <w:rFonts w:ascii="Arial" w:hAnsi="Arial" w:cs="Arial"/>
                 <w:b/>
                 <w:sz w:val="24"/>
                 <w:szCs w:val="24"/>
@@ -1453,36 +1831,40 @@
       <w:tr>
         <w:tc>
           <w:tcPr>
-            <w:tcW w:w="3680" w:type="dxa"/>
+            <w:tcW w:w="7360" w:type="dxa"/>
           </w:tcPr>
           <w:p>
             <w:pPr>
               <w:spacing w:line="360" w:lineRule="auto"/>
               <w:rPr>
-                <w:rFonts w:ascii="Calibri" w:hAnsi="Calibri"/>
+                <w:rFonts w:ascii="Arial" w:hAnsi="Arial" w:cs="Arial"/>
                 <w:sz w:val="24"/>
                 <w:szCs w:val="24"/>
               </w:rPr>
             </w:pPr>
+            <w:proofErr w:type="spellStart"/>
             <w:r>
               <w:rPr>
-                <w:rFonts w:ascii="Calibri" w:hAnsi="Calibri"/>
-                <w:sz w:val="24"/>
-                <w:szCs w:val="24"/>
-              </w:rPr>
-              <w:t>España</w:t>
+                <w:rFonts w:ascii="Arial" w:hAnsi="Arial" w:cs="Arial"/>
+                <w:sz w:val="24"/>
+                <w:szCs w:val="24"/>
+              </w:rPr>
+              <w:t>SOSApp</w:t>
             </w:r>
+            <w:proofErr w:type="spellEnd"/>
           </w:p>
         </w:tc>
+      </w:tr>
+      <w:tr>
         <w:tc>
           <w:tcPr>
-            <w:tcW w:w="3680" w:type="dxa"/>
+            <w:tcW w:w="7360" w:type="dxa"/>
           </w:tcPr>
           <w:p>
             <w:pPr>
               <w:spacing w:line="360" w:lineRule="auto"/>
               <w:rPr>
-                <w:rFonts w:ascii="Calibri" w:hAnsi="Calibri"/>
+                <w:rFonts w:ascii="Arial" w:hAnsi="Arial" w:cs="Arial"/>
                 <w:sz w:val="24"/>
                 <w:szCs w:val="24"/>
               </w:rPr>
@@ -1490,7 +1872,7 @@
             <w:proofErr w:type="spellStart"/>
             <w:r>
               <w:rPr>
-                <w:rFonts w:ascii="Calibri" w:hAnsi="Calibri"/>
+                <w:rFonts w:ascii="Arial" w:hAnsi="Arial" w:cs="Arial"/>
                 <w:sz w:val="24"/>
                 <w:szCs w:val="24"/>
               </w:rPr>
@@ -1503,44 +1885,24 @@
       <w:tr>
         <w:tc>
           <w:tcPr>
-            <w:tcW w:w="3680" w:type="dxa"/>
+            <w:tcW w:w="7360" w:type="dxa"/>
           </w:tcPr>
           <w:p>
             <w:pPr>
               <w:spacing w:line="360" w:lineRule="auto"/>
-              <w:rPr>
-                <w:rFonts w:ascii="Calibri" w:hAnsi="Calibri"/>
-                <w:sz w:val="24"/>
-                <w:szCs w:val="24"/>
+              <w:jc w:val="both"/>
+              <w:rPr>
+                <w:rFonts w:ascii="Arial" w:eastAsia="Times New Roman" w:hAnsi="Arial" w:cs="Arial"/>
+                <w:bCs/>
+                <w:kern w:val="36"/>
+                <w:sz w:val="24"/>
+                <w:szCs w:val="24"/>
+                <w:lang w:eastAsia="es-ES"/>
               </w:rPr>
             </w:pPr>
             <w:r>
               <w:rPr>
-                <w:rFonts w:ascii="Calibri" w:hAnsi="Calibri"/>
-                <w:sz w:val="24"/>
-                <w:szCs w:val="24"/>
-              </w:rPr>
-              <w:t>Estados Unidos</w:t>
-            </w:r>
-          </w:p>
-        </w:tc>
-        <w:tc>
-          <w:tcPr>
-            <w:tcW w:w="3680" w:type="dxa"/>
-          </w:tcPr>
-          <w:p>
-            <w:pPr>
-              <w:spacing w:before="100" w:beforeAutospacing="1" w:after="100" w:afterAutospacing="1"/>
-              <w:outlineLvl w:val="0"/>
-              <w:rPr>
-                <w:rFonts w:ascii="Calibri" w:hAnsi="Calibri"/>
-                <w:sz w:val="24"/>
-                <w:szCs w:val="24"/>
-              </w:rPr>
-            </w:pPr>
-            <w:r>
-              <w:rPr>
-                <w:rFonts w:ascii="Calibri" w:eastAsia="Times New Roman" w:hAnsi="Calibri" w:cs="Times New Roman"/>
+                <w:rFonts w:ascii="Arial" w:eastAsia="Times New Roman" w:hAnsi="Arial" w:cs="Arial"/>
                 <w:bCs/>
                 <w:kern w:val="36"/>
                 <w:sz w:val="24"/>
@@ -1552,27 +1914,68 @@
           </w:p>
         </w:tc>
       </w:tr>
+      <w:tr>
+        <w:tc>
+          <w:tcPr>
+            <w:tcW w:w="7360" w:type="dxa"/>
+          </w:tcPr>
+          <w:p>
+            <w:pPr>
+              <w:spacing w:line="360" w:lineRule="auto"/>
+              <w:jc w:val="both"/>
+              <w:rPr>
+                <w:rFonts w:ascii="Arial" w:eastAsia="Times New Roman" w:hAnsi="Arial" w:cs="Arial"/>
+                <w:bCs/>
+                <w:kern w:val="36"/>
+                <w:sz w:val="24"/>
+                <w:szCs w:val="24"/>
+                <w:lang w:eastAsia="es-ES"/>
+              </w:rPr>
+            </w:pPr>
+            <w:proofErr w:type="spellStart"/>
+            <w:r>
+              <w:rPr>
+                <w:rFonts w:ascii="Arial" w:eastAsia="Times New Roman" w:hAnsi="Arial" w:cs="Arial"/>
+                <w:bCs/>
+                <w:kern w:val="36"/>
+                <w:sz w:val="24"/>
+                <w:szCs w:val="24"/>
+                <w:lang w:eastAsia="es-ES"/>
+              </w:rPr>
+              <w:lastRenderedPageBreak/>
+              <w:t>RapidSOS</w:t>
+            </w:r>
+            <w:proofErr w:type="spellEnd"/>
+          </w:p>
+        </w:tc>
+      </w:tr>
     </w:tbl>
     <w:p>
       <w:pPr>
         <w:spacing w:line="360" w:lineRule="auto"/>
         <w:rPr>
-          <w:rFonts w:ascii="Calibri" w:hAnsi="Calibri"/>
-        </w:rPr>
-      </w:pPr>
-    </w:p>
-    <w:p>
-      <w:pPr>
-        <w:spacing w:line="360" w:lineRule="auto"/>
-        <w:rPr>
-          <w:rFonts w:ascii="Calibri" w:hAnsi="Calibri"/>
+          <w:rFonts w:ascii="Arial" w:hAnsi="Arial" w:cs="Arial"/>
+          <w:sz w:val="24"/>
+          <w:szCs w:val="24"/>
+        </w:rPr>
+      </w:pPr>
+    </w:p>
+    <w:p>
+      <w:pPr>
+        <w:spacing w:line="360" w:lineRule="auto"/>
+        <w:rPr>
+          <w:rFonts w:ascii="Arial" w:hAnsi="Arial" w:cs="Arial"/>
           <w:b/>
-        </w:rPr>
-      </w:pPr>
-      <w:r>
-        <w:rPr>
-          <w:rFonts w:ascii="Calibri" w:hAnsi="Calibri"/>
+          <w:sz w:val="28"/>
+          <w:szCs w:val="28"/>
+        </w:rPr>
+      </w:pPr>
+      <w:r>
+        <w:rPr>
+          <w:rFonts w:ascii="Arial" w:hAnsi="Arial" w:cs="Arial"/>
           <w:b/>
+          <w:sz w:val="28"/>
+          <w:szCs w:val="28"/>
         </w:rPr>
         <w:t>Marco referencial.</w:t>
       </w:r>
@@ -1581,40 +1984,69 @@
       <w:pPr>
         <w:spacing w:line="360" w:lineRule="auto"/>
         <w:rPr>
-          <w:rFonts w:ascii="Calibri" w:hAnsi="Calibri"/>
-        </w:rPr>
-      </w:pPr>
-      <w:r>
-        <w:rPr>
-          <w:rFonts w:ascii="Calibri" w:hAnsi="Calibri"/>
-        </w:rPr>
-        <w:t xml:space="preserve">Esta sección nos dará un marco de referencia inicial para saber las especificaciones de la aplicación y así poder contrastarla con las demás. Un punto </w:t>
-      </w:r>
-      <w:r>
-        <w:rPr>
-          <w:rFonts w:ascii="Calibri" w:hAnsi="Calibri"/>
-        </w:rPr>
-        <w:lastRenderedPageBreak/>
-        <w:t>importante a saber es la cantidad de personas que tienen acceso a internet en Guatemala.</w:t>
-      </w:r>
-    </w:p>
-    <w:p>
-      <w:pPr>
-        <w:spacing w:line="360" w:lineRule="auto"/>
-        <w:rPr>
-          <w:rFonts w:ascii="Calibri" w:hAnsi="Calibri"/>
-        </w:rPr>
-      </w:pPr>
-      <w:r>
-        <w:rPr>
-          <w:rFonts w:ascii="Calibri" w:hAnsi="Calibri"/>
+          <w:rFonts w:ascii="Arial" w:hAnsi="Arial" w:cs="Arial"/>
+          <w:sz w:val="24"/>
+          <w:szCs w:val="24"/>
+        </w:rPr>
+      </w:pPr>
+      <w:r>
+        <w:rPr>
+          <w:rFonts w:ascii="Arial" w:hAnsi="Arial" w:cs="Arial"/>
+          <w:sz w:val="24"/>
+          <w:szCs w:val="24"/>
+        </w:rPr>
+        <w:t>Esta sección nos dará un marco de referencia inicial para saber las especificaciones de la aplicación y así poder contrastarla con las demás. Un punto importante a saber es la cantidad de personas que tienen acceso a internet en Guatemala.</w:t>
+      </w:r>
+    </w:p>
+    <w:p>
+      <w:pPr>
+        <w:spacing w:line="360" w:lineRule="auto"/>
+        <w:rPr>
+          <w:rFonts w:ascii="Arial" w:hAnsi="Arial" w:cs="Arial"/>
+          <w:b/>
+          <w:sz w:val="24"/>
+          <w:szCs w:val="24"/>
+        </w:rPr>
+      </w:pPr>
+      <w:r>
+        <w:rPr>
+          <w:rFonts w:ascii="Arial" w:hAnsi="Arial" w:cs="Arial"/>
+          <w:sz w:val="24"/>
+          <w:szCs w:val="24"/>
+        </w:rPr>
+        <w:t xml:space="preserve">Figura 3. </w:t>
+      </w:r>
+      <w:r>
+        <w:rPr>
+          <w:rFonts w:ascii="Arial" w:hAnsi="Arial" w:cs="Arial"/>
+          <w:b/>
+          <w:sz w:val="24"/>
+          <w:szCs w:val="24"/>
+        </w:rPr>
+        <w:t>Usuarios de internet como porcentaje de la población.</w:t>
+      </w:r>
+    </w:p>
+    <w:p>
+      <w:pPr>
+        <w:spacing w:line="360" w:lineRule="auto"/>
+        <w:rPr>
+          <w:rFonts w:ascii="Arial" w:hAnsi="Arial" w:cs="Arial"/>
+          <w:sz w:val="24"/>
+          <w:szCs w:val="24"/>
+        </w:rPr>
+      </w:pPr>
+      <w:r>
+        <w:rPr>
+          <w:rFonts w:ascii="Arial" w:hAnsi="Arial" w:cs="Arial"/>
           <w:noProof/>
+          <w:sz w:val="24"/>
+          <w:szCs w:val="24"/>
           <w:lang w:eastAsia="es-ES"/>
         </w:rPr>
         <w:drawing>
           <wp:inline distT="0" distB="0" distL="0" distR="0" wp14:anchorId="3374BD48" wp14:editId="23DE465F">
-            <wp:extent cx="4297680" cy="2455217"/>
-            <wp:effectExtent l="0" t="0" r="7620" b="2540"/>
+            <wp:extent cx="4754880" cy="2716411"/>
+            <wp:effectExtent l="0" t="0" r="7620" b="8255"/>
             <wp:docPr id="4" name="Picture 4"/>
             <wp:cNvGraphicFramePr>
               <a:graphicFrameLocks xmlns:a="http://schemas.openxmlformats.org/drawingml/2006/main" noChangeAspect="1"/>
@@ -1634,7 +2066,7 @@
                   <pic:spPr bwMode="auto">
                     <a:xfrm>
                       <a:off x="0" y="0"/>
-                      <a:ext cx="4305521" cy="2459697"/>
+                      <a:ext cx="4767484" cy="2723611"/>
                     </a:xfrm>
                     <a:prstGeom prst="rect">
                       <a:avLst/>
@@ -1659,12 +2091,16 @@
       <w:pPr>
         <w:spacing w:line="360" w:lineRule="auto"/>
         <w:rPr>
-          <w:rFonts w:ascii="Calibri" w:hAnsi="Calibri"/>
-        </w:rPr>
-      </w:pPr>
-      <w:r>
-        <w:rPr>
-          <w:rFonts w:ascii="Calibri" w:hAnsi="Calibri"/>
+          <w:rFonts w:ascii="Arial" w:hAnsi="Arial" w:cs="Arial"/>
+          <w:sz w:val="24"/>
+          <w:szCs w:val="24"/>
+        </w:rPr>
+      </w:pPr>
+      <w:r>
+        <w:rPr>
+          <w:rFonts w:ascii="Arial" w:hAnsi="Arial" w:cs="Arial"/>
+          <w:sz w:val="24"/>
+          <w:szCs w:val="24"/>
         </w:rPr>
         <w:t>Fuente: Banco mundial. Consulta 15 de abril del 2016.</w:t>
       </w:r>
@@ -1673,38 +2109,50 @@
       <w:pPr>
         <w:spacing w:line="360" w:lineRule="auto"/>
         <w:rPr>
-          <w:rFonts w:ascii="Calibri" w:hAnsi="Calibri"/>
-        </w:rPr>
-      </w:pPr>
-      <w:r>
-        <w:rPr>
-          <w:rFonts w:ascii="Calibri" w:hAnsi="Calibri"/>
+          <w:rFonts w:ascii="Arial" w:hAnsi="Arial" w:cs="Arial"/>
+          <w:sz w:val="24"/>
+          <w:szCs w:val="24"/>
+        </w:rPr>
+      </w:pPr>
+      <w:r>
+        <w:rPr>
+          <w:rFonts w:ascii="Arial" w:hAnsi="Arial" w:cs="Arial"/>
+          <w:sz w:val="24"/>
+          <w:szCs w:val="24"/>
         </w:rPr>
         <w:t xml:space="preserve">La función de la gráfica anterior tiene un comportamiento exponencial, hasta el 2014 el </w:t>
       </w:r>
       <w:r>
         <w:rPr>
-          <w:rFonts w:ascii="Calibri" w:hAnsi="Calibri"/>
+          <w:rFonts w:ascii="Arial" w:hAnsi="Arial" w:cs="Arial"/>
           <w:b/>
+          <w:sz w:val="24"/>
+          <w:szCs w:val="24"/>
         </w:rPr>
         <w:t xml:space="preserve">23.4% </w:t>
       </w:r>
       <w:r>
         <w:rPr>
-          <w:rFonts w:ascii="Calibri" w:hAnsi="Calibri"/>
+          <w:rFonts w:ascii="Arial" w:hAnsi="Arial" w:cs="Arial"/>
+          <w:sz w:val="24"/>
+          <w:szCs w:val="24"/>
         </w:rPr>
         <w:t xml:space="preserve">de la población tenía acceso a internet, probablemente en el año 2020 ya estaremos a más del </w:t>
       </w:r>
       <w:r>
         <w:rPr>
-          <w:rFonts w:ascii="Calibri" w:hAnsi="Calibri"/>
+          <w:rFonts w:ascii="Arial" w:hAnsi="Arial" w:cs="Arial"/>
           <w:b/>
+          <w:sz w:val="24"/>
+          <w:szCs w:val="24"/>
         </w:rPr>
         <w:t xml:space="preserve">50% </w:t>
       </w:r>
       <w:r>
         <w:rPr>
-          <w:rFonts w:ascii="Calibri" w:hAnsi="Calibri"/>
+          <w:rFonts w:ascii="Arial" w:hAnsi="Arial" w:cs="Arial"/>
+          <w:sz w:val="24"/>
+          <w:szCs w:val="24"/>
         </w:rPr>
         <w:t>de la población, este dato es importante debido a que los segmentos de mercado que las aplicaciones a comparar poseen son más grandes siendo esta la primera diferencia.</w:t>
       </w:r>
@@ -1713,15 +2161,60 @@
       <w:pPr>
         <w:spacing w:line="360" w:lineRule="auto"/>
         <w:rPr>
-          <w:rFonts w:ascii="Calibri" w:hAnsi="Calibri"/>
+          <w:rFonts w:ascii="Arial" w:hAnsi="Arial" w:cs="Arial"/>
+          <w:sz w:val="24"/>
+          <w:szCs w:val="24"/>
+        </w:rPr>
+      </w:pPr>
+    </w:p>
+    <w:p>
+      <w:pPr>
+        <w:spacing w:line="360" w:lineRule="auto"/>
+        <w:rPr>
+          <w:rFonts w:ascii="Arial" w:hAnsi="Arial" w:cs="Arial"/>
+          <w:sz w:val="24"/>
+          <w:szCs w:val="24"/>
+        </w:rPr>
+      </w:pPr>
+    </w:p>
+    <w:p>
+      <w:pPr>
+        <w:spacing w:line="360" w:lineRule="auto"/>
+        <w:rPr>
+          <w:rFonts w:ascii="Arial" w:hAnsi="Arial" w:cs="Arial"/>
+          <w:sz w:val="24"/>
+          <w:szCs w:val="24"/>
+        </w:rPr>
+      </w:pPr>
+    </w:p>
+    <w:p>
+      <w:pPr>
+        <w:spacing w:line="360" w:lineRule="auto"/>
+        <w:rPr>
+          <w:rFonts w:ascii="Arial" w:hAnsi="Arial" w:cs="Arial"/>
+          <w:sz w:val="24"/>
+          <w:szCs w:val="24"/>
+        </w:rPr>
+      </w:pPr>
+    </w:p>
+    <w:p>
+      <w:pPr>
+        <w:spacing w:line="360" w:lineRule="auto"/>
+        <w:rPr>
+          <w:rFonts w:ascii="Arial" w:hAnsi="Arial" w:cs="Arial"/>
           <w:b/>
-        </w:rPr>
-      </w:pPr>
-      <w:r>
-        <w:rPr>
-          <w:rFonts w:ascii="Calibri" w:hAnsi="Calibri"/>
+          <w:sz w:val="28"/>
+          <w:szCs w:val="28"/>
+        </w:rPr>
+      </w:pPr>
+      <w:r>
+        <w:rPr>
+          <w:rFonts w:ascii="Arial" w:hAnsi="Arial" w:cs="Arial"/>
           <w:b/>
-        </w:rPr>
+          <w:sz w:val="28"/>
+          <w:szCs w:val="28"/>
+        </w:rPr>
+        <w:lastRenderedPageBreak/>
         <w:t>Fortalezas y debilidades.</w:t>
       </w:r>
     </w:p>
@@ -1732,9 +2225,9 @@
         <w:tblLook w:val="04A0" w:firstRow="1" w:lastRow="0" w:firstColumn="1" w:lastColumn="0" w:noHBand="0" w:noVBand="1"/>
       </w:tblPr>
       <w:tblGrid>
-        <w:gridCol w:w="2385"/>
-        <w:gridCol w:w="2425"/>
-        <w:gridCol w:w="2550"/>
+        <w:gridCol w:w="2194"/>
+        <w:gridCol w:w="2389"/>
+        <w:gridCol w:w="2777"/>
       </w:tblGrid>
       <w:tr>
         <w:tc>
@@ -1745,14 +2238,18 @@
             <w:pPr>
               <w:spacing w:line="360" w:lineRule="auto"/>
               <w:rPr>
-                <w:rFonts w:ascii="Calibri" w:hAnsi="Calibri"/>
+                <w:rFonts w:ascii="Arial" w:hAnsi="Arial" w:cs="Arial"/>
                 <w:b/>
+                <w:sz w:val="24"/>
+                <w:szCs w:val="24"/>
               </w:rPr>
             </w:pPr>
             <w:r>
               <w:rPr>
-                <w:rFonts w:ascii="Calibri" w:hAnsi="Calibri"/>
+                <w:rFonts w:ascii="Arial" w:hAnsi="Arial" w:cs="Arial"/>
                 <w:b/>
+                <w:sz w:val="24"/>
+                <w:szCs w:val="24"/>
               </w:rPr>
               <w:t>Aplicación</w:t>
             </w:r>
@@ -1766,14 +2263,18 @@
             <w:pPr>
               <w:spacing w:line="360" w:lineRule="auto"/>
               <w:rPr>
-                <w:rFonts w:ascii="Calibri" w:hAnsi="Calibri"/>
+                <w:rFonts w:ascii="Arial" w:hAnsi="Arial" w:cs="Arial"/>
                 <w:b/>
+                <w:sz w:val="24"/>
+                <w:szCs w:val="24"/>
               </w:rPr>
             </w:pPr>
             <w:r>
               <w:rPr>
-                <w:rFonts w:ascii="Calibri" w:hAnsi="Calibri"/>
+                <w:rFonts w:ascii="Arial" w:hAnsi="Arial" w:cs="Arial"/>
                 <w:b/>
+                <w:sz w:val="24"/>
+                <w:szCs w:val="24"/>
               </w:rPr>
               <w:t>Fortaleza</w:t>
             </w:r>
@@ -1787,14 +2288,18 @@
             <w:pPr>
               <w:spacing w:line="360" w:lineRule="auto"/>
               <w:rPr>
-                <w:rFonts w:ascii="Calibri" w:hAnsi="Calibri"/>
+                <w:rFonts w:ascii="Arial" w:hAnsi="Arial" w:cs="Arial"/>
                 <w:b/>
+                <w:sz w:val="24"/>
+                <w:szCs w:val="24"/>
               </w:rPr>
             </w:pPr>
             <w:r>
               <w:rPr>
-                <w:rFonts w:ascii="Calibri" w:hAnsi="Calibri"/>
+                <w:rFonts w:ascii="Arial" w:hAnsi="Arial" w:cs="Arial"/>
                 <w:b/>
+                <w:sz w:val="24"/>
+                <w:szCs w:val="24"/>
               </w:rPr>
               <w:t>Debilidad</w:t>
             </w:r>
@@ -1810,14 +2315,18 @@
             <w:pPr>
               <w:spacing w:line="360" w:lineRule="auto"/>
               <w:rPr>
-                <w:rFonts w:ascii="Calibri" w:hAnsi="Calibri"/>
+                <w:rFonts w:ascii="Arial" w:hAnsi="Arial" w:cs="Arial"/>
                 <w:b/>
+                <w:sz w:val="24"/>
+                <w:szCs w:val="24"/>
               </w:rPr>
             </w:pPr>
             <w:r>
               <w:rPr>
-                <w:rFonts w:ascii="Calibri" w:hAnsi="Calibri"/>
+                <w:rFonts w:ascii="Arial" w:hAnsi="Arial" w:cs="Arial"/>
                 <w:b/>
+                <w:sz w:val="24"/>
+                <w:szCs w:val="24"/>
               </w:rPr>
               <w:t>SOSAPP</w:t>
             </w:r>
@@ -1834,21 +2343,29 @@
                 <w:ilvl w:val="0"/>
                 <w:numId w:val="8"/>
               </w:numPr>
-              <w:rPr>
-                <w:rFonts w:ascii="Calibri" w:hAnsi="Calibri"/>
+              <w:spacing w:line="360" w:lineRule="auto"/>
+              <w:rPr>
+                <w:rFonts w:ascii="Arial" w:hAnsi="Arial" w:cs="Arial"/>
+                <w:sz w:val="24"/>
+                <w:szCs w:val="24"/>
               </w:rPr>
             </w:pPr>
             <w:r>
               <w:rPr>
-                <w:rFonts w:ascii="Calibri" w:hAnsi="Calibri"/>
+                <w:rFonts w:ascii="Arial" w:hAnsi="Arial" w:cs="Arial"/>
+                <w:sz w:val="24"/>
+                <w:szCs w:val="24"/>
               </w:rPr>
               <w:t>Cobertura en toda Guatemala.</w:t>
             </w:r>
           </w:p>
           <w:p>
             <w:pPr>
-              <w:rPr>
-                <w:rFonts w:ascii="Calibri" w:hAnsi="Calibri"/>
+              <w:spacing w:line="360" w:lineRule="auto"/>
+              <w:rPr>
+                <w:rFonts w:ascii="Arial" w:hAnsi="Arial" w:cs="Arial"/>
+                <w:sz w:val="24"/>
+                <w:szCs w:val="24"/>
               </w:rPr>
             </w:pPr>
           </w:p>
@@ -1859,21 +2376,29 @@
                 <w:ilvl w:val="0"/>
                 <w:numId w:val="8"/>
               </w:numPr>
-              <w:rPr>
-                <w:rFonts w:ascii="Calibri" w:hAnsi="Calibri"/>
+              <w:spacing w:line="360" w:lineRule="auto"/>
+              <w:rPr>
+                <w:rFonts w:ascii="Arial" w:hAnsi="Arial" w:cs="Arial"/>
+                <w:sz w:val="24"/>
+                <w:szCs w:val="24"/>
               </w:rPr>
             </w:pPr>
             <w:r>
               <w:rPr>
-                <w:rFonts w:ascii="Calibri" w:hAnsi="Calibri"/>
+                <w:rFonts w:ascii="Arial" w:hAnsi="Arial" w:cs="Arial"/>
+                <w:sz w:val="24"/>
+                <w:szCs w:val="24"/>
               </w:rPr>
               <w:t>Simple y fácil de usar.</w:t>
             </w:r>
           </w:p>
           <w:p>
             <w:pPr>
-              <w:rPr>
-                <w:rFonts w:ascii="Calibri" w:hAnsi="Calibri"/>
+              <w:spacing w:line="360" w:lineRule="auto"/>
+              <w:rPr>
+                <w:rFonts w:ascii="Arial" w:hAnsi="Arial" w:cs="Arial"/>
+                <w:sz w:val="24"/>
+                <w:szCs w:val="24"/>
               </w:rPr>
             </w:pPr>
           </w:p>
@@ -1884,13 +2409,18 @@
                 <w:ilvl w:val="0"/>
                 <w:numId w:val="8"/>
               </w:numPr>
-              <w:rPr>
-                <w:rFonts w:ascii="Calibri" w:hAnsi="Calibri"/>
+              <w:spacing w:line="360" w:lineRule="auto"/>
+              <w:rPr>
+                <w:rFonts w:ascii="Arial" w:hAnsi="Arial" w:cs="Arial"/>
+                <w:sz w:val="24"/>
+                <w:szCs w:val="24"/>
               </w:rPr>
             </w:pPr>
             <w:r>
               <w:rPr>
-                <w:rFonts w:ascii="Calibri" w:hAnsi="Calibri"/>
+                <w:rFonts w:ascii="Arial" w:hAnsi="Arial" w:cs="Arial"/>
+                <w:sz w:val="24"/>
+                <w:szCs w:val="24"/>
               </w:rPr>
               <w:t>Manuales de primeros auxilios.</w:t>
             </w:r>
@@ -1907,21 +2437,29 @@
                 <w:ilvl w:val="0"/>
                 <w:numId w:val="8"/>
               </w:numPr>
-              <w:rPr>
-                <w:rFonts w:ascii="Calibri" w:hAnsi="Calibri"/>
+              <w:spacing w:line="360" w:lineRule="auto"/>
+              <w:rPr>
+                <w:rFonts w:ascii="Arial" w:hAnsi="Arial" w:cs="Arial"/>
+                <w:sz w:val="24"/>
+                <w:szCs w:val="24"/>
               </w:rPr>
             </w:pPr>
             <w:r>
               <w:rPr>
-                <w:rFonts w:ascii="Calibri" w:hAnsi="Calibri"/>
+                <w:rFonts w:ascii="Arial" w:hAnsi="Arial" w:cs="Arial"/>
+                <w:sz w:val="24"/>
+                <w:szCs w:val="24"/>
               </w:rPr>
               <w:t>No posee rastreo en directo.</w:t>
             </w:r>
           </w:p>
           <w:p>
             <w:pPr>
-              <w:rPr>
-                <w:rFonts w:ascii="Calibri" w:hAnsi="Calibri"/>
+              <w:spacing w:line="360" w:lineRule="auto"/>
+              <w:rPr>
+                <w:rFonts w:ascii="Arial" w:hAnsi="Arial" w:cs="Arial"/>
+                <w:sz w:val="24"/>
+                <w:szCs w:val="24"/>
               </w:rPr>
             </w:pPr>
           </w:p>
@@ -1936,14 +2474,18 @@
             <w:pPr>
               <w:spacing w:line="360" w:lineRule="auto"/>
               <w:rPr>
-                <w:rFonts w:ascii="Calibri" w:hAnsi="Calibri"/>
+                <w:rFonts w:ascii="Arial" w:hAnsi="Arial" w:cs="Arial"/>
                 <w:b/>
+                <w:sz w:val="24"/>
+                <w:szCs w:val="24"/>
               </w:rPr>
             </w:pPr>
             <w:r>
               <w:rPr>
-                <w:rFonts w:ascii="Calibri" w:hAnsi="Calibri"/>
+                <w:rFonts w:ascii="Arial" w:hAnsi="Arial" w:cs="Arial"/>
                 <w:b/>
+                <w:sz w:val="24"/>
+                <w:szCs w:val="24"/>
               </w:rPr>
               <w:t>ALPIFY</w:t>
             </w:r>
@@ -1960,13 +2502,18 @@
                 <w:ilvl w:val="0"/>
                 <w:numId w:val="7"/>
               </w:numPr>
-              <w:rPr>
-                <w:rFonts w:ascii="Calibri" w:hAnsi="Calibri"/>
+              <w:spacing w:line="360" w:lineRule="auto"/>
+              <w:rPr>
+                <w:rFonts w:ascii="Arial" w:hAnsi="Arial" w:cs="Arial"/>
+                <w:sz w:val="24"/>
+                <w:szCs w:val="24"/>
               </w:rPr>
             </w:pPr>
             <w:r>
               <w:rPr>
-                <w:rFonts w:ascii="Calibri" w:hAnsi="Calibri"/>
+                <w:rFonts w:ascii="Arial" w:hAnsi="Arial" w:cs="Arial"/>
+                <w:sz w:val="24"/>
+                <w:szCs w:val="24"/>
               </w:rPr>
               <w:t>Página web de monitoreo.</w:t>
             </w:r>
@@ -1978,21 +2525,29 @@
                 <w:ilvl w:val="0"/>
                 <w:numId w:val="7"/>
               </w:numPr>
-              <w:rPr>
-                <w:rFonts w:ascii="Calibri" w:hAnsi="Calibri"/>
+              <w:spacing w:line="360" w:lineRule="auto"/>
+              <w:rPr>
+                <w:rFonts w:ascii="Arial" w:hAnsi="Arial" w:cs="Arial"/>
+                <w:sz w:val="24"/>
+                <w:szCs w:val="24"/>
               </w:rPr>
             </w:pPr>
             <w:r>
               <w:rPr>
-                <w:rFonts w:ascii="Calibri" w:hAnsi="Calibri"/>
+                <w:rFonts w:ascii="Arial" w:hAnsi="Arial" w:cs="Arial"/>
+                <w:sz w:val="24"/>
+                <w:szCs w:val="24"/>
               </w:rPr>
               <w:t>Ubicación exacta en tiempo real de la persona que denuncia.</w:t>
             </w:r>
           </w:p>
           <w:p>
             <w:pPr>
-              <w:rPr>
-                <w:rFonts w:ascii="Calibri" w:hAnsi="Calibri"/>
+              <w:spacing w:line="360" w:lineRule="auto"/>
+              <w:rPr>
+                <w:rFonts w:ascii="Arial" w:hAnsi="Arial" w:cs="Arial"/>
+                <w:sz w:val="24"/>
+                <w:szCs w:val="24"/>
               </w:rPr>
             </w:pPr>
           </w:p>
@@ -2003,36 +2558,47 @@
                 <w:ilvl w:val="0"/>
                 <w:numId w:val="7"/>
               </w:numPr>
-              <w:rPr>
-                <w:rFonts w:ascii="Calibri" w:hAnsi="Calibri"/>
+              <w:spacing w:line="360" w:lineRule="auto"/>
+              <w:rPr>
+                <w:rFonts w:ascii="Arial" w:hAnsi="Arial" w:cs="Arial"/>
+                <w:sz w:val="24"/>
+                <w:szCs w:val="24"/>
               </w:rPr>
             </w:pPr>
             <w:r>
               <w:rPr>
-                <w:rFonts w:ascii="Calibri" w:hAnsi="Calibri"/>
-              </w:rPr>
-              <w:lastRenderedPageBreak/>
+                <w:rFonts w:ascii="Arial" w:hAnsi="Arial" w:cs="Arial"/>
+                <w:sz w:val="24"/>
+                <w:szCs w:val="24"/>
+              </w:rPr>
               <w:t xml:space="preserve">Si no posee internet envía </w:t>
             </w:r>
           </w:p>
           <w:p>
             <w:pPr>
               <w:pStyle w:val="ListParagraph"/>
-              <w:rPr>
-                <w:rFonts w:ascii="Calibri" w:hAnsi="Calibri"/>
+              <w:spacing w:line="360" w:lineRule="auto"/>
+              <w:rPr>
+                <w:rFonts w:ascii="Arial" w:hAnsi="Arial" w:cs="Arial"/>
+                <w:sz w:val="24"/>
+                <w:szCs w:val="24"/>
               </w:rPr>
             </w:pPr>
             <w:proofErr w:type="gramStart"/>
             <w:r>
               <w:rPr>
-                <w:rFonts w:ascii="Calibri" w:hAnsi="Calibri"/>
+                <w:rFonts w:ascii="Arial" w:hAnsi="Arial" w:cs="Arial"/>
+                <w:sz w:val="24"/>
+                <w:szCs w:val="24"/>
               </w:rPr>
               <w:t>mensaje</w:t>
             </w:r>
             <w:proofErr w:type="gramEnd"/>
             <w:r>
               <w:rPr>
-                <w:rFonts w:ascii="Calibri" w:hAnsi="Calibri"/>
+                <w:rFonts w:ascii="Arial" w:hAnsi="Arial" w:cs="Arial"/>
+                <w:sz w:val="24"/>
+                <w:szCs w:val="24"/>
               </w:rPr>
               <w:t xml:space="preserve"> de texto.</w:t>
             </w:r>
@@ -2051,14 +2617,17 @@
               </w:numPr>
               <w:spacing w:line="360" w:lineRule="auto"/>
               <w:rPr>
-                <w:rFonts w:ascii="Calibri" w:hAnsi="Calibri"/>
+                <w:rFonts w:ascii="Arial" w:hAnsi="Arial" w:cs="Arial"/>
+                <w:sz w:val="24"/>
+                <w:szCs w:val="24"/>
               </w:rPr>
             </w:pPr>
             <w:r>
               <w:rPr>
-                <w:rFonts w:ascii="Calibri" w:hAnsi="Calibri"/>
-              </w:rPr>
-              <w:lastRenderedPageBreak/>
+                <w:rFonts w:ascii="Arial" w:hAnsi="Arial" w:cs="Arial"/>
+                <w:sz w:val="24"/>
+                <w:szCs w:val="24"/>
+              </w:rPr>
               <w:t>Poca cobertura.</w:t>
             </w:r>
           </w:p>
@@ -2071,12 +2640,16 @@
               </w:numPr>
               <w:spacing w:line="360" w:lineRule="auto"/>
               <w:rPr>
-                <w:rFonts w:ascii="Calibri" w:hAnsi="Calibri"/>
+                <w:rFonts w:ascii="Arial" w:hAnsi="Arial" w:cs="Arial"/>
+                <w:sz w:val="24"/>
+                <w:szCs w:val="24"/>
               </w:rPr>
             </w:pPr>
             <w:r>
               <w:rPr>
-                <w:rFonts w:ascii="Calibri" w:hAnsi="Calibri"/>
+                <w:rFonts w:ascii="Arial" w:hAnsi="Arial" w:cs="Arial"/>
+                <w:sz w:val="24"/>
+                <w:szCs w:val="24"/>
               </w:rPr>
               <w:t>No posee retroalimentación de los usuarios.</w:t>
             </w:r>
@@ -2092,19 +2665,22 @@
             <w:pPr>
               <w:spacing w:line="360" w:lineRule="auto"/>
               <w:rPr>
-                <w:rFonts w:ascii="Calibri" w:hAnsi="Calibri"/>
+                <w:rFonts w:ascii="Arial" w:hAnsi="Arial" w:cs="Arial"/>
                 <w:b/>
+                <w:sz w:val="24"/>
+                <w:szCs w:val="24"/>
               </w:rPr>
             </w:pPr>
             <w:r>
               <w:rPr>
-                <w:rFonts w:ascii="Calibri" w:eastAsia="Times New Roman" w:hAnsi="Calibri" w:cs="Times New Roman"/>
+                <w:rFonts w:ascii="Arial" w:eastAsia="Times New Roman" w:hAnsi="Arial" w:cs="Arial"/>
                 <w:b/>
                 <w:bCs/>
                 <w:kern w:val="36"/>
+                <w:sz w:val="24"/>
+                <w:szCs w:val="24"/>
                 <w:lang w:eastAsia="es-ES"/>
               </w:rPr>
-              <w:lastRenderedPageBreak/>
               <w:t>911HelpSMS</w:t>
             </w:r>
           </w:p>
@@ -2120,13 +2696,18 @@
                 <w:ilvl w:val="0"/>
                 <w:numId w:val="7"/>
               </w:numPr>
-              <w:rPr>
-                <w:rFonts w:ascii="Calibri" w:hAnsi="Calibri"/>
+              <w:spacing w:line="360" w:lineRule="auto"/>
+              <w:rPr>
+                <w:rFonts w:ascii="Arial" w:hAnsi="Arial" w:cs="Arial"/>
+                <w:sz w:val="24"/>
+                <w:szCs w:val="24"/>
               </w:rPr>
             </w:pPr>
             <w:r>
               <w:rPr>
-                <w:rFonts w:ascii="Calibri" w:hAnsi="Calibri"/>
+                <w:rFonts w:ascii="Arial" w:hAnsi="Arial" w:cs="Arial"/>
+                <w:sz w:val="24"/>
+                <w:szCs w:val="24"/>
               </w:rPr>
               <w:t>Envío de mensajes de texto de ubicación.</w:t>
             </w:r>
@@ -2143,21 +2724,29 @@
                 <w:ilvl w:val="0"/>
                 <w:numId w:val="7"/>
               </w:numPr>
-              <w:rPr>
-                <w:rFonts w:ascii="Calibri" w:hAnsi="Calibri"/>
+              <w:spacing w:line="360" w:lineRule="auto"/>
+              <w:rPr>
+                <w:rFonts w:ascii="Arial" w:hAnsi="Arial" w:cs="Arial"/>
+                <w:sz w:val="24"/>
+                <w:szCs w:val="24"/>
               </w:rPr>
             </w:pPr>
             <w:r>
               <w:rPr>
-                <w:rFonts w:ascii="Calibri" w:hAnsi="Calibri"/>
+                <w:rFonts w:ascii="Arial" w:hAnsi="Arial" w:cs="Arial"/>
+                <w:sz w:val="24"/>
+                <w:szCs w:val="24"/>
               </w:rPr>
               <w:t>Sencillo.</w:t>
             </w:r>
           </w:p>
           <w:p>
             <w:pPr>
-              <w:rPr>
-                <w:rFonts w:ascii="Calibri" w:hAnsi="Calibri"/>
+              <w:spacing w:line="360" w:lineRule="auto"/>
+              <w:rPr>
+                <w:rFonts w:ascii="Arial" w:hAnsi="Arial" w:cs="Arial"/>
+                <w:sz w:val="24"/>
+                <w:szCs w:val="24"/>
               </w:rPr>
             </w:pPr>
           </w:p>
@@ -2168,13 +2757,18 @@
                 <w:ilvl w:val="0"/>
                 <w:numId w:val="7"/>
               </w:numPr>
-              <w:rPr>
-                <w:rFonts w:ascii="Calibri" w:hAnsi="Calibri"/>
+              <w:spacing w:line="360" w:lineRule="auto"/>
+              <w:rPr>
+                <w:rFonts w:ascii="Arial" w:hAnsi="Arial" w:cs="Arial"/>
+                <w:sz w:val="24"/>
+                <w:szCs w:val="24"/>
               </w:rPr>
             </w:pPr>
             <w:r>
               <w:rPr>
-                <w:rFonts w:ascii="Calibri" w:hAnsi="Calibri"/>
+                <w:rFonts w:ascii="Arial" w:hAnsi="Arial" w:cs="Arial"/>
+                <w:sz w:val="24"/>
+                <w:szCs w:val="24"/>
               </w:rPr>
               <w:t>Poca calidad.</w:t>
             </w:r>
@@ -2190,10 +2784,12 @@
             <w:pPr>
               <w:spacing w:line="360" w:lineRule="auto"/>
               <w:rPr>
-                <w:rFonts w:ascii="Calibri" w:eastAsia="Times New Roman" w:hAnsi="Calibri" w:cs="Times New Roman"/>
+                <w:rFonts w:ascii="Arial" w:eastAsia="Times New Roman" w:hAnsi="Arial" w:cs="Arial"/>
                 <w:b/>
                 <w:bCs/>
                 <w:kern w:val="36"/>
+                <w:sz w:val="24"/>
+                <w:szCs w:val="24"/>
                 <w:lang w:eastAsia="es-ES"/>
               </w:rPr>
             </w:pPr>
@@ -2201,8 +2797,11 @@
             <w:r>
               <w:rPr>
                 <w:rStyle w:val="Strong"/>
-                <w:rFonts w:ascii="Calibri" w:hAnsi="Calibri"/>
-              </w:rPr>
+                <w:rFonts w:ascii="Arial" w:hAnsi="Arial" w:cs="Arial"/>
+                <w:sz w:val="24"/>
+                <w:szCs w:val="24"/>
+              </w:rPr>
+              <w:lastRenderedPageBreak/>
               <w:t>RapidSOS</w:t>
             </w:r>
             <w:proofErr w:type="spellEnd"/>
@@ -2219,13 +2818,18 @@
                 <w:ilvl w:val="0"/>
                 <w:numId w:val="7"/>
               </w:numPr>
-              <w:rPr>
-                <w:rFonts w:ascii="Calibri" w:hAnsi="Calibri"/>
+              <w:spacing w:line="360" w:lineRule="auto"/>
+              <w:rPr>
+                <w:rFonts w:ascii="Arial" w:hAnsi="Arial" w:cs="Arial"/>
+                <w:sz w:val="24"/>
+                <w:szCs w:val="24"/>
               </w:rPr>
             </w:pPr>
             <w:r>
               <w:rPr>
-                <w:rFonts w:ascii="Calibri" w:hAnsi="Calibri"/>
+                <w:rFonts w:ascii="Arial" w:hAnsi="Arial" w:cs="Arial"/>
+                <w:sz w:val="24"/>
+                <w:szCs w:val="24"/>
               </w:rPr>
               <w:t>Envió de imágenes del accidente.</w:t>
             </w:r>
@@ -2237,13 +2841,18 @@
                 <w:ilvl w:val="0"/>
                 <w:numId w:val="7"/>
               </w:numPr>
-              <w:rPr>
-                <w:rFonts w:ascii="Calibri" w:hAnsi="Calibri"/>
+              <w:spacing w:line="360" w:lineRule="auto"/>
+              <w:rPr>
+                <w:rFonts w:ascii="Arial" w:hAnsi="Arial" w:cs="Arial"/>
+                <w:sz w:val="24"/>
+                <w:szCs w:val="24"/>
               </w:rPr>
             </w:pPr>
             <w:r>
               <w:rPr>
-                <w:rFonts w:ascii="Calibri" w:hAnsi="Calibri"/>
+                <w:rFonts w:ascii="Arial" w:hAnsi="Arial" w:cs="Arial"/>
+                <w:sz w:val="24"/>
+                <w:szCs w:val="24"/>
               </w:rPr>
               <w:t>Envío de videos del accidente.</w:t>
             </w:r>
@@ -2255,13 +2864,18 @@
                 <w:ilvl w:val="0"/>
                 <w:numId w:val="7"/>
               </w:numPr>
-              <w:rPr>
-                <w:rFonts w:ascii="Calibri" w:hAnsi="Calibri"/>
+              <w:spacing w:line="360" w:lineRule="auto"/>
+              <w:rPr>
+                <w:rFonts w:ascii="Arial" w:hAnsi="Arial" w:cs="Arial"/>
+                <w:sz w:val="24"/>
+                <w:szCs w:val="24"/>
               </w:rPr>
             </w:pPr>
             <w:r>
               <w:rPr>
-                <w:rFonts w:ascii="Calibri" w:hAnsi="Calibri"/>
+                <w:rFonts w:ascii="Arial" w:hAnsi="Arial" w:cs="Arial"/>
+                <w:sz w:val="24"/>
+                <w:szCs w:val="24"/>
               </w:rPr>
               <w:t>Selección de tipo de accidente.</w:t>
             </w:r>
@@ -2273,13 +2887,18 @@
                 <w:ilvl w:val="0"/>
                 <w:numId w:val="7"/>
               </w:numPr>
-              <w:rPr>
-                <w:rFonts w:ascii="Calibri" w:hAnsi="Calibri"/>
+              <w:spacing w:line="360" w:lineRule="auto"/>
+              <w:rPr>
+                <w:rFonts w:ascii="Arial" w:hAnsi="Arial" w:cs="Arial"/>
+                <w:sz w:val="24"/>
+                <w:szCs w:val="24"/>
               </w:rPr>
             </w:pPr>
             <w:r>
               <w:rPr>
-                <w:rFonts w:ascii="Calibri" w:hAnsi="Calibri"/>
+                <w:rFonts w:ascii="Arial" w:hAnsi="Arial" w:cs="Arial"/>
+                <w:sz w:val="24"/>
+                <w:szCs w:val="24"/>
               </w:rPr>
               <w:t>Localización del accidente.</w:t>
             </w:r>
@@ -2296,27 +2915,36 @@
                 <w:ilvl w:val="0"/>
                 <w:numId w:val="7"/>
               </w:numPr>
-              <w:rPr>
-                <w:rFonts w:ascii="Calibri" w:hAnsi="Calibri"/>
+              <w:spacing w:line="360" w:lineRule="auto"/>
+              <w:rPr>
+                <w:rFonts w:ascii="Arial" w:hAnsi="Arial" w:cs="Arial"/>
+                <w:sz w:val="24"/>
+                <w:szCs w:val="24"/>
               </w:rPr>
             </w:pPr>
             <w:r>
               <w:rPr>
-                <w:rFonts w:ascii="Calibri" w:hAnsi="Calibri"/>
+                <w:rFonts w:ascii="Arial" w:hAnsi="Arial" w:cs="Arial"/>
+                <w:sz w:val="24"/>
+                <w:szCs w:val="24"/>
               </w:rPr>
               <w:t xml:space="preserve">Funcionamiento únicamente con </w:t>
             </w:r>
             <w:proofErr w:type="spellStart"/>
             <w:r>
               <w:rPr>
-                <w:rFonts w:ascii="Calibri" w:hAnsi="Calibri"/>
+                <w:rFonts w:ascii="Arial" w:hAnsi="Arial" w:cs="Arial"/>
+                <w:sz w:val="24"/>
+                <w:szCs w:val="24"/>
               </w:rPr>
               <w:t>wifi</w:t>
             </w:r>
             <w:proofErr w:type="spellEnd"/>
             <w:r>
               <w:rPr>
-                <w:rFonts w:ascii="Calibri" w:hAnsi="Calibri"/>
+                <w:rFonts w:ascii="Arial" w:hAnsi="Arial" w:cs="Arial"/>
+                <w:sz w:val="24"/>
+                <w:szCs w:val="24"/>
               </w:rPr>
               <w:t>.</w:t>
             </w:r>
@@ -2328,27 +2956,27 @@
       <w:pPr>
         <w:spacing w:line="360" w:lineRule="auto"/>
         <w:rPr>
-          <w:rFonts w:ascii="Calibri" w:hAnsi="Calibri"/>
-        </w:rPr>
-      </w:pPr>
-    </w:p>
-    <w:p>
-      <w:pPr>
-        <w:spacing w:line="360" w:lineRule="auto"/>
-        <w:jc w:val="both"/>
-        <w:rPr>
-          <w:rFonts w:ascii="Calibri" w:hAnsi="Calibri"/>
+          <w:rFonts w:ascii="Arial" w:hAnsi="Arial" w:cs="Arial"/>
+        </w:rPr>
+      </w:pPr>
+    </w:p>
+    <w:p>
+      <w:pPr>
+        <w:spacing w:line="360" w:lineRule="auto"/>
+        <w:jc w:val="both"/>
+        <w:rPr>
+          <w:rFonts w:ascii="Arial" w:hAnsi="Arial" w:cs="Arial"/>
           <w:b/>
-          <w:sz w:val="24"/>
-          <w:szCs w:val="24"/>
-        </w:rPr>
-      </w:pPr>
-      <w:r>
-        <w:rPr>
-          <w:rFonts w:ascii="Calibri" w:hAnsi="Calibri"/>
+          <w:sz w:val="32"/>
+          <w:szCs w:val="32"/>
+        </w:rPr>
+      </w:pPr>
+      <w:r>
+        <w:rPr>
+          <w:rFonts w:ascii="Arial" w:hAnsi="Arial" w:cs="Arial"/>
           <w:b/>
-          <w:sz w:val="24"/>
-          <w:szCs w:val="24"/>
+          <w:sz w:val="32"/>
+          <w:szCs w:val="32"/>
         </w:rPr>
         <w:t>Aplicaciones</w:t>
       </w:r>
@@ -2358,7 +2986,7 @@
         <w:spacing w:line="360" w:lineRule="auto"/>
         <w:jc w:val="both"/>
         <w:rPr>
-          <w:rFonts w:ascii="Calibri" w:hAnsi="Calibri"/>
+          <w:rFonts w:ascii="Arial" w:hAnsi="Arial" w:cs="Arial"/>
           <w:sz w:val="24"/>
           <w:szCs w:val="24"/>
         </w:rPr>
@@ -2366,17 +2994,17 @@
       <w:proofErr w:type="spellStart"/>
       <w:r>
         <w:rPr>
-          <w:rFonts w:ascii="Calibri" w:hAnsi="Calibri"/>
+          <w:rFonts w:ascii="Arial" w:hAnsi="Arial" w:cs="Arial"/>
           <w:b/>
-          <w:sz w:val="24"/>
-          <w:szCs w:val="24"/>
+          <w:sz w:val="28"/>
+          <w:szCs w:val="28"/>
         </w:rPr>
         <w:t>Alpify</w:t>
       </w:r>
       <w:proofErr w:type="spellEnd"/>
       <w:r>
         <w:rPr>
-          <w:rFonts w:ascii="Calibri" w:hAnsi="Calibri"/>
+          <w:rFonts w:ascii="Arial" w:hAnsi="Arial" w:cs="Arial"/>
           <w:b/>
           <w:sz w:val="24"/>
           <w:szCs w:val="24"/>
@@ -2385,7 +3013,7 @@
       </w:r>
       <w:r>
         <w:rPr>
-          <w:rFonts w:ascii="Calibri" w:hAnsi="Calibri"/>
+          <w:rFonts w:ascii="Arial" w:hAnsi="Arial" w:cs="Arial"/>
           <w:sz w:val="24"/>
           <w:szCs w:val="24"/>
         </w:rPr>
@@ -2393,26 +3021,44 @@
       </w:r>
       <w:r>
         <w:rPr>
-          <w:rFonts w:ascii="Calibri" w:hAnsi="Calibri"/>
-          <w:sz w:val="24"/>
-          <w:szCs w:val="24"/>
-        </w:rPr>
-        <w:t xml:space="preserve"> posee un servidor web que da soporte a las solicitudes entrantes que realizan las personas que utilizan la aplicación móvil, es capaz de rastrear en tiempo real la ubicación del dispositivo, es gratis y sus ingresos los ganan cobrando una tarifa de servicio a las empresas que la utilizan (Bomberos, rescatistas, entre otras).</w:t>
-      </w:r>
-    </w:p>
-    <w:p>
-      <w:pPr>
-        <w:spacing w:line="360" w:lineRule="auto"/>
-        <w:jc w:val="both"/>
-        <w:rPr>
-          <w:rFonts w:ascii="Calibri" w:hAnsi="Calibri"/>
-          <w:sz w:val="24"/>
-          <w:szCs w:val="24"/>
-        </w:rPr>
-      </w:pPr>
-      <w:r>
-        <w:rPr>
-          <w:rFonts w:ascii="Calibri" w:hAnsi="Calibri"/>
+          <w:rFonts w:ascii="Arial" w:hAnsi="Arial" w:cs="Arial"/>
+          <w:sz w:val="24"/>
+          <w:szCs w:val="24"/>
+        </w:rPr>
+        <w:t xml:space="preserve"> posee un servidor web que da soporte a las solicitudes </w:t>
+      </w:r>
+      <w:proofErr w:type="gramStart"/>
+      <w:r>
+        <w:rPr>
+          <w:rFonts w:ascii="Arial" w:hAnsi="Arial" w:cs="Arial"/>
+          <w:sz w:val="24"/>
+          <w:szCs w:val="24"/>
+        </w:rPr>
+        <w:t>entrantes</w:t>
+      </w:r>
+      <w:proofErr w:type="gramEnd"/>
+      <w:r>
+        <w:rPr>
+          <w:rFonts w:ascii="Arial" w:hAnsi="Arial" w:cs="Arial"/>
+          <w:sz w:val="24"/>
+          <w:szCs w:val="24"/>
+        </w:rPr>
+        <w:t xml:space="preserve"> que realizan las personas que utilizan la aplicación móvil, es capaz de rastrear en tiempo real la ubicación del dispositivo, es gratis y sus ingresos los ganan cobrando una tarifa de servicio a las empresas que la utilizan (Bomberos, rescatistas, entre otras).</w:t>
+      </w:r>
+    </w:p>
+    <w:p>
+      <w:pPr>
+        <w:spacing w:line="360" w:lineRule="auto"/>
+        <w:jc w:val="both"/>
+        <w:rPr>
+          <w:rFonts w:ascii="Arial" w:hAnsi="Arial" w:cs="Arial"/>
+          <w:sz w:val="24"/>
+          <w:szCs w:val="24"/>
+        </w:rPr>
+      </w:pPr>
+      <w:r>
+        <w:rPr>
+          <w:rFonts w:ascii="Arial" w:hAnsi="Arial" w:cs="Arial"/>
           <w:sz w:val="24"/>
           <w:szCs w:val="24"/>
         </w:rPr>
@@ -2421,7 +3067,7 @@
       <w:proofErr w:type="spellStart"/>
       <w:r>
         <w:rPr>
-          <w:rFonts w:ascii="Calibri" w:hAnsi="Calibri"/>
+          <w:rFonts w:ascii="Arial" w:hAnsi="Arial" w:cs="Arial"/>
           <w:sz w:val="24"/>
           <w:szCs w:val="24"/>
         </w:rPr>
@@ -2430,7 +3076,7 @@
       <w:proofErr w:type="spellEnd"/>
       <w:r>
         <w:rPr>
-          <w:rFonts w:ascii="Calibri" w:hAnsi="Calibri"/>
+          <w:rFonts w:ascii="Arial" w:hAnsi="Arial" w:cs="Arial"/>
           <w:sz w:val="24"/>
           <w:szCs w:val="24"/>
         </w:rPr>
@@ -2442,19 +3088,23 @@
         <w:spacing w:line="360" w:lineRule="auto"/>
         <w:jc w:val="both"/>
         <w:rPr>
-          <w:rFonts w:ascii="Calibri" w:eastAsia="Times New Roman" w:hAnsi="Calibri" w:cs="Times New Roman"/>
+          <w:rFonts w:ascii="Arial" w:eastAsia="Times New Roman" w:hAnsi="Arial" w:cs="Arial"/>
           <w:b/>
           <w:bCs/>
           <w:kern w:val="36"/>
-          <w:lang w:eastAsia="es-ES"/>
-        </w:rPr>
-      </w:pPr>
-      <w:r>
-        <w:rPr>
-          <w:rFonts w:ascii="Calibri" w:eastAsia="Times New Roman" w:hAnsi="Calibri" w:cs="Times New Roman"/>
+          <w:sz w:val="28"/>
+          <w:szCs w:val="28"/>
+          <w:lang w:eastAsia="es-ES"/>
+        </w:rPr>
+      </w:pPr>
+      <w:r>
+        <w:rPr>
+          <w:rFonts w:ascii="Arial" w:eastAsia="Times New Roman" w:hAnsi="Arial" w:cs="Arial"/>
           <w:b/>
           <w:bCs/>
           <w:kern w:val="36"/>
+          <w:sz w:val="28"/>
+          <w:szCs w:val="28"/>
           <w:lang w:eastAsia="es-ES"/>
         </w:rPr>
         <w:t>911HelpSMS</w:t>
@@ -2465,7 +3115,7 @@
         <w:spacing w:line="360" w:lineRule="auto"/>
         <w:jc w:val="both"/>
         <w:rPr>
-          <w:rFonts w:ascii="Calibri" w:eastAsia="Times New Roman" w:hAnsi="Calibri" w:cs="Times New Roman"/>
+          <w:rFonts w:ascii="Arial" w:eastAsia="Times New Roman" w:hAnsi="Arial" w:cs="Arial"/>
           <w:bCs/>
           <w:kern w:val="36"/>
           <w:sz w:val="24"/>
@@ -2475,83 +3125,59 @@
       </w:pPr>
       <w:r>
         <w:rPr>
-          <w:rFonts w:ascii="Calibri" w:eastAsia="Times New Roman" w:hAnsi="Calibri" w:cs="Times New Roman"/>
+          <w:rFonts w:ascii="Arial" w:eastAsia="Times New Roman" w:hAnsi="Arial" w:cs="Arial"/>
           <w:bCs/>
           <w:kern w:val="36"/>
           <w:sz w:val="24"/>
           <w:szCs w:val="24"/>
           <w:lang w:eastAsia="es-ES"/>
         </w:rPr>
-        <w:t xml:space="preserve">Esta aplicación permite de forma sencilla enviar información a los cuerpos de socorro así </w:t>
-      </w:r>
-      <w:bookmarkStart w:id="0" w:name="_GoBack"/>
-      <w:r>
-        <w:rPr>
-          <w:rFonts w:ascii="Calibri" w:eastAsia="Times New Roman" w:hAnsi="Calibri" w:cs="Times New Roman"/>
+        <w:t>Esta aplicación permite de forma sencilla enviar información a los cuerpos de socorro así como también enviarle la información a los contactos de confianza de las personas</w:t>
+      </w:r>
+      <w:r>
+        <w:rPr>
+          <w:rFonts w:ascii="Arial" w:eastAsia="Times New Roman" w:hAnsi="Arial" w:cs="Arial"/>
           <w:bCs/>
           <w:kern w:val="36"/>
           <w:sz w:val="24"/>
           <w:szCs w:val="24"/>
           <w:lang w:eastAsia="es-ES"/>
         </w:rPr>
-        <w:t>como también enviarle la información a los contactos de confianza de las personas</w:t>
-      </w:r>
-      <w:r>
-        <w:rPr>
-          <w:rFonts w:ascii="Calibri" w:eastAsia="Times New Roman" w:hAnsi="Calibri" w:cs="Times New Roman"/>
+        <w:t xml:space="preserve">, todo esto por medio de mensajes de </w:t>
+      </w:r>
+      <w:proofErr w:type="gramStart"/>
+      <w:r>
+        <w:rPr>
+          <w:rFonts w:ascii="Arial" w:eastAsia="Times New Roman" w:hAnsi="Arial" w:cs="Arial"/>
           <w:bCs/>
           <w:kern w:val="36"/>
           <w:sz w:val="24"/>
           <w:szCs w:val="24"/>
           <w:lang w:eastAsia="es-ES"/>
         </w:rPr>
-        <w:t xml:space="preserve">, todo esto </w:t>
-      </w:r>
-      <w:bookmarkEnd w:id="0"/>
-      <w:r>
-        <w:rPr>
-          <w:rFonts w:ascii="Calibri" w:eastAsia="Times New Roman" w:hAnsi="Calibri" w:cs="Times New Roman"/>
+        <w:t xml:space="preserve">texto </w:t>
+      </w:r>
+      <w:r>
+        <w:rPr>
+          <w:rFonts w:ascii="Arial" w:eastAsia="Times New Roman" w:hAnsi="Arial" w:cs="Arial"/>
           <w:bCs/>
           <w:kern w:val="36"/>
           <w:sz w:val="24"/>
           <w:szCs w:val="24"/>
           <w:lang w:eastAsia="es-ES"/>
         </w:rPr>
-        <w:t xml:space="preserve">por medio de mensajes de </w:t>
-      </w:r>
-      <w:proofErr w:type="gramStart"/>
-      <w:r>
-        <w:rPr>
-          <w:rFonts w:ascii="Calibri" w:eastAsia="Times New Roman" w:hAnsi="Calibri" w:cs="Times New Roman"/>
+        <w:t>,</w:t>
+      </w:r>
+      <w:proofErr w:type="gramEnd"/>
+      <w:r>
+        <w:rPr>
+          <w:rFonts w:ascii="Arial" w:eastAsia="Times New Roman" w:hAnsi="Arial" w:cs="Arial"/>
           <w:bCs/>
           <w:kern w:val="36"/>
           <w:sz w:val="24"/>
           <w:szCs w:val="24"/>
           <w:lang w:eastAsia="es-ES"/>
         </w:rPr>
-        <w:t xml:space="preserve">texto </w:t>
-      </w:r>
-      <w:r>
-        <w:rPr>
-          <w:rFonts w:ascii="Calibri" w:eastAsia="Times New Roman" w:hAnsi="Calibri" w:cs="Times New Roman"/>
-          <w:bCs/>
-          <w:kern w:val="36"/>
-          <w:sz w:val="24"/>
-          <w:szCs w:val="24"/>
-          <w:lang w:eastAsia="es-ES"/>
-        </w:rPr>
-        <w:t>,</w:t>
-      </w:r>
-      <w:proofErr w:type="gramEnd"/>
-      <w:r>
-        <w:rPr>
-          <w:rFonts w:ascii="Calibri" w:eastAsia="Times New Roman" w:hAnsi="Calibri" w:cs="Times New Roman"/>
-          <w:bCs/>
-          <w:kern w:val="36"/>
-          <w:sz w:val="24"/>
-          <w:szCs w:val="24"/>
-          <w:lang w:eastAsia="es-ES"/>
-        </w:rPr>
         <w:t xml:space="preserve"> esta aplicación además de enviar la información posee un mapa en el cual nos indica la estación de bomberos o policías más cercana así como nuestra ubicación actual. </w:t>
       </w:r>
     </w:p>
@@ -2561,15 +3187,20 @@
         <w:jc w:val="both"/>
         <w:rPr>
           <w:rStyle w:val="Strong"/>
-          <w:rFonts w:ascii="Calibri" w:hAnsi="Calibri"/>
+          <w:rFonts w:ascii="Arial" w:hAnsi="Arial" w:cs="Arial"/>
+          <w:sz w:val="28"/>
+          <w:szCs w:val="28"/>
         </w:rPr>
       </w:pPr>
       <w:proofErr w:type="spellStart"/>
       <w:r>
         <w:rPr>
           <w:rStyle w:val="Strong"/>
-          <w:rFonts w:ascii="Calibri" w:hAnsi="Calibri"/>
-        </w:rPr>
+          <w:rFonts w:ascii="Arial" w:hAnsi="Arial" w:cs="Arial"/>
+          <w:sz w:val="28"/>
+          <w:szCs w:val="28"/>
+        </w:rPr>
+        <w:lastRenderedPageBreak/>
         <w:t>RapidSOS</w:t>
       </w:r>
       <w:proofErr w:type="spellEnd"/>
@@ -2580,17 +3211,16 @@
         <w:jc w:val="both"/>
         <w:rPr>
           <w:rStyle w:val="Strong"/>
-          <w:rFonts w:ascii="Calibri" w:hAnsi="Calibri"/>
+          <w:rFonts w:ascii="Arial" w:hAnsi="Arial" w:cs="Arial"/>
           <w:b w:val="0"/>
         </w:rPr>
       </w:pPr>
       <w:r>
         <w:rPr>
           <w:rStyle w:val="Strong"/>
-          <w:rFonts w:ascii="Calibri" w:hAnsi="Calibri"/>
+          <w:rFonts w:ascii="Arial" w:hAnsi="Arial" w:cs="Arial"/>
           <w:b w:val="0"/>
         </w:rPr>
-        <w:lastRenderedPageBreak/>
         <w:t>Esta aplicación además de brindarnos las características que nos brindan las aplicaciones anteriores, nos brinda las siguientes:</w:t>
       </w:r>
     </w:p>
@@ -2604,24 +3234,22 @@
         <w:spacing w:line="360" w:lineRule="auto"/>
         <w:jc w:val="both"/>
         <w:rPr>
-          <w:rFonts w:ascii="Calibri" w:hAnsi="Calibri"/>
-          <w:sz w:val="24"/>
-          <w:szCs w:val="24"/>
-        </w:rPr>
-      </w:pPr>
-      <w:proofErr w:type="spellStart"/>
-      <w:r>
-        <w:rPr>
-          <w:rFonts w:ascii="Calibri" w:hAnsi="Calibri"/>
-          <w:sz w:val="24"/>
-          <w:szCs w:val="24"/>
-        </w:rPr>
-        <w:t>Envio</w:t>
-      </w:r>
-      <w:proofErr w:type="spellEnd"/>
-      <w:r>
-        <w:rPr>
-          <w:rFonts w:ascii="Calibri" w:hAnsi="Calibri"/>
+          <w:rFonts w:ascii="Arial" w:hAnsi="Arial" w:cs="Arial"/>
+          <w:sz w:val="24"/>
+          <w:szCs w:val="24"/>
+        </w:rPr>
+      </w:pPr>
+      <w:r>
+        <w:rPr>
+          <w:rFonts w:ascii="Arial" w:hAnsi="Arial" w:cs="Arial"/>
+          <w:sz w:val="24"/>
+          <w:szCs w:val="24"/>
+        </w:rPr>
+        <w:t>Envió</w:t>
+      </w:r>
+      <w:r>
+        <w:rPr>
+          <w:rFonts w:ascii="Arial" w:hAnsi="Arial" w:cs="Arial"/>
           <w:sz w:val="24"/>
           <w:szCs w:val="24"/>
         </w:rPr>
@@ -2638,24 +3266,22 @@
         <w:spacing w:line="360" w:lineRule="auto"/>
         <w:jc w:val="both"/>
         <w:rPr>
-          <w:rFonts w:ascii="Calibri" w:hAnsi="Calibri"/>
-          <w:sz w:val="24"/>
-          <w:szCs w:val="24"/>
-        </w:rPr>
-      </w:pPr>
-      <w:proofErr w:type="spellStart"/>
-      <w:r>
-        <w:rPr>
-          <w:rFonts w:ascii="Calibri" w:hAnsi="Calibri"/>
-          <w:sz w:val="24"/>
-          <w:szCs w:val="24"/>
-        </w:rPr>
-        <w:t>Envio</w:t>
-      </w:r>
-      <w:proofErr w:type="spellEnd"/>
-      <w:r>
-        <w:rPr>
-          <w:rFonts w:ascii="Calibri" w:hAnsi="Calibri"/>
+          <w:rFonts w:ascii="Arial" w:hAnsi="Arial" w:cs="Arial"/>
+          <w:sz w:val="24"/>
+          <w:szCs w:val="24"/>
+        </w:rPr>
+      </w:pPr>
+      <w:r>
+        <w:rPr>
+          <w:rFonts w:ascii="Arial" w:hAnsi="Arial" w:cs="Arial"/>
+          <w:sz w:val="24"/>
+          <w:szCs w:val="24"/>
+        </w:rPr>
+        <w:t>Envió</w:t>
+      </w:r>
+      <w:r>
+        <w:rPr>
+          <w:rFonts w:ascii="Arial" w:hAnsi="Arial" w:cs="Arial"/>
           <w:sz w:val="24"/>
           <w:szCs w:val="24"/>
         </w:rPr>
@@ -2672,33 +3298,22 @@
         <w:spacing w:line="360" w:lineRule="auto"/>
         <w:jc w:val="both"/>
         <w:rPr>
-          <w:rFonts w:ascii="Calibri" w:hAnsi="Calibri"/>
-          <w:sz w:val="24"/>
-          <w:szCs w:val="24"/>
-        </w:rPr>
-      </w:pPr>
-      <w:proofErr w:type="spellStart"/>
-      <w:r>
-        <w:rPr>
-          <w:rFonts w:ascii="Calibri" w:hAnsi="Calibri"/>
-          <w:sz w:val="24"/>
-          <w:szCs w:val="24"/>
-        </w:rPr>
-        <w:t>Seleccci</w:t>
-      </w:r>
-      <w:r>
-        <w:rPr>
-          <w:rFonts w:ascii="Calibri" w:hAnsi="Calibri"/>
-          <w:sz w:val="24"/>
-          <w:szCs w:val="24"/>
-          <w:lang w:val="es-GT"/>
-        </w:rPr>
-        <w:t>ón</w:t>
-      </w:r>
-      <w:proofErr w:type="spellEnd"/>
-      <w:r>
-        <w:rPr>
-          <w:rFonts w:ascii="Calibri" w:hAnsi="Calibri"/>
+          <w:rFonts w:ascii="Arial" w:hAnsi="Arial" w:cs="Arial"/>
+          <w:sz w:val="24"/>
+          <w:szCs w:val="24"/>
+        </w:rPr>
+      </w:pPr>
+      <w:r>
+        <w:rPr>
+          <w:rFonts w:ascii="Arial" w:hAnsi="Arial" w:cs="Arial"/>
+          <w:sz w:val="24"/>
+          <w:szCs w:val="24"/>
+        </w:rPr>
+        <w:t>Selección</w:t>
+      </w:r>
+      <w:r>
+        <w:rPr>
+          <w:rFonts w:ascii="Arial" w:hAnsi="Arial" w:cs="Arial"/>
           <w:sz w:val="24"/>
           <w:szCs w:val="24"/>
           <w:lang w:val="es-GT"/>
@@ -2716,14 +3331,14 @@
         <w:spacing w:line="360" w:lineRule="auto"/>
         <w:jc w:val="both"/>
         <w:rPr>
-          <w:rFonts w:ascii="Calibri" w:hAnsi="Calibri"/>
-          <w:sz w:val="24"/>
-          <w:szCs w:val="24"/>
-        </w:rPr>
-      </w:pPr>
-      <w:r>
-        <w:rPr>
-          <w:rFonts w:ascii="Calibri" w:hAnsi="Calibri"/>
+          <w:rFonts w:ascii="Arial" w:hAnsi="Arial" w:cs="Arial"/>
+          <w:sz w:val="24"/>
+          <w:szCs w:val="24"/>
+        </w:rPr>
+      </w:pPr>
+      <w:r>
+        <w:rPr>
+          <w:rFonts w:ascii="Arial" w:hAnsi="Arial" w:cs="Arial"/>
           <w:sz w:val="24"/>
           <w:szCs w:val="24"/>
         </w:rPr>
@@ -2735,37 +3350,1102 @@
         <w:spacing w:line="360" w:lineRule="auto"/>
         <w:jc w:val="both"/>
         <w:rPr>
-          <w:rFonts w:ascii="Calibri" w:hAnsi="Calibri"/>
-          <w:sz w:val="24"/>
-          <w:szCs w:val="24"/>
-        </w:rPr>
-      </w:pPr>
-      <w:r>
-        <w:rPr>
-          <w:rFonts w:ascii="Calibri" w:hAnsi="Calibri"/>
-          <w:sz w:val="24"/>
-          <w:szCs w:val="24"/>
-        </w:rPr>
-        <w:br/>
-      </w:r>
-    </w:p>
-    <w:p>
-      <w:pPr>
-        <w:spacing w:line="360" w:lineRule="auto"/>
-        <w:jc w:val="both"/>
-        <w:rPr>
-          <w:rFonts w:ascii="Calibri" w:hAnsi="Calibri"/>
-          <w:sz w:val="24"/>
-          <w:szCs w:val="24"/>
-        </w:rPr>
-      </w:pPr>
-    </w:p>
-    <w:p>
-      <w:pPr>
-        <w:spacing w:line="360" w:lineRule="auto"/>
-        <w:jc w:val="both"/>
-        <w:rPr>
-          <w:rFonts w:ascii="Calibri" w:hAnsi="Calibri"/>
+          <w:rFonts w:ascii="Arial" w:hAnsi="Arial" w:cs="Arial"/>
+          <w:b/>
+          <w:sz w:val="32"/>
+          <w:szCs w:val="32"/>
+        </w:rPr>
+      </w:pPr>
+      <w:r>
+        <w:rPr>
+          <w:rFonts w:ascii="Arial" w:hAnsi="Arial" w:cs="Arial"/>
+          <w:b/>
+          <w:sz w:val="32"/>
+          <w:szCs w:val="32"/>
+        </w:rPr>
+        <w:t>Diseño de la aplicación.</w:t>
+      </w:r>
+    </w:p>
+    <w:p>
+      <w:pPr>
+        <w:spacing w:line="360" w:lineRule="auto"/>
+        <w:jc w:val="both"/>
+        <w:rPr>
+          <w:rFonts w:ascii="Arial" w:hAnsi="Arial" w:cs="Arial"/>
+          <w:b/>
+          <w:sz w:val="28"/>
+          <w:szCs w:val="28"/>
+        </w:rPr>
+      </w:pPr>
+      <w:r>
+        <w:rPr>
+          <w:rFonts w:ascii="Arial" w:hAnsi="Arial" w:cs="Arial"/>
+          <w:b/>
+          <w:sz w:val="28"/>
+          <w:szCs w:val="28"/>
+        </w:rPr>
+        <w:t>Prototipo.</w:t>
+      </w:r>
+    </w:p>
+    <w:p>
+      <w:pPr>
+        <w:spacing w:after="0" w:line="360" w:lineRule="auto"/>
+        <w:rPr>
+          <w:rFonts w:ascii="Arial" w:eastAsia="Times New Roman" w:hAnsi="Arial" w:cs="Arial"/>
+          <w:sz w:val="24"/>
+          <w:szCs w:val="24"/>
+          <w:lang w:eastAsia="es-ES"/>
+        </w:rPr>
+      </w:pPr>
+      <w:r>
+        <w:rPr>
+          <w:rFonts w:ascii="Arial" w:hAnsi="Arial" w:cs="Arial"/>
+          <w:sz w:val="24"/>
+          <w:szCs w:val="24"/>
+        </w:rPr>
+        <w:t xml:space="preserve">La </w:t>
+      </w:r>
+      <w:r>
+        <w:rPr>
+          <w:rFonts w:ascii="Arial" w:eastAsia="Times New Roman" w:hAnsi="Arial" w:cs="Arial"/>
+          <w:sz w:val="24"/>
+          <w:szCs w:val="24"/>
+          <w:lang w:eastAsia="es-ES"/>
+        </w:rPr>
+        <w:t xml:space="preserve">aplicación de localización para los cuerpos de socorro, para teléfonos </w:t>
+      </w:r>
+      <w:proofErr w:type="spellStart"/>
+      <w:r>
+        <w:rPr>
+          <w:rFonts w:ascii="Arial" w:eastAsia="Times New Roman" w:hAnsi="Arial" w:cs="Arial"/>
+          <w:sz w:val="24"/>
+          <w:szCs w:val="24"/>
+          <w:lang w:eastAsia="es-ES"/>
+        </w:rPr>
+        <w:t>android</w:t>
+      </w:r>
+      <w:proofErr w:type="spellEnd"/>
+      <w:r>
+        <w:rPr>
+          <w:rFonts w:ascii="Arial" w:eastAsia="Times New Roman" w:hAnsi="Arial" w:cs="Arial"/>
+          <w:sz w:val="24"/>
+          <w:szCs w:val="24"/>
+          <w:lang w:eastAsia="es-ES"/>
+        </w:rPr>
+        <w:t>, consta de 3 capas que son descritas a continuación.</w:t>
+      </w:r>
+    </w:p>
+    <w:p>
+      <w:pPr>
+        <w:spacing w:after="0" w:line="360" w:lineRule="auto"/>
+        <w:rPr>
+          <w:rFonts w:ascii="Arial" w:eastAsia="Times New Roman" w:hAnsi="Arial" w:cs="Arial"/>
+          <w:b/>
+          <w:sz w:val="28"/>
+          <w:szCs w:val="28"/>
+          <w:lang w:val="es-GT" w:eastAsia="es-ES"/>
+        </w:rPr>
+      </w:pPr>
+      <w:r>
+        <w:rPr>
+          <w:rFonts w:ascii="Arial" w:eastAsia="Times New Roman" w:hAnsi="Arial" w:cs="Arial"/>
+          <w:b/>
+          <w:sz w:val="28"/>
+          <w:szCs w:val="28"/>
+          <w:lang w:eastAsia="es-ES"/>
+        </w:rPr>
+        <w:t>Capa de ubicación</w:t>
+      </w:r>
+      <w:r>
+        <w:rPr>
+          <w:rFonts w:ascii="Arial" w:eastAsia="Times New Roman" w:hAnsi="Arial" w:cs="Arial"/>
+          <w:b/>
+          <w:sz w:val="28"/>
+          <w:szCs w:val="28"/>
+          <w:lang w:val="es-GT" w:eastAsia="es-ES"/>
+        </w:rPr>
+        <w:t>.</w:t>
+      </w:r>
+    </w:p>
+    <w:p>
+      <w:pPr>
+        <w:spacing w:after="0" w:line="360" w:lineRule="auto"/>
+        <w:rPr>
+          <w:rFonts w:ascii="Arial" w:eastAsia="Times New Roman" w:hAnsi="Arial" w:cs="Arial"/>
+          <w:sz w:val="24"/>
+          <w:szCs w:val="24"/>
+          <w:lang w:val="es-GT" w:eastAsia="es-ES"/>
+        </w:rPr>
+      </w:pPr>
+      <w:r>
+        <w:rPr>
+          <w:rFonts w:ascii="Arial" w:eastAsia="Times New Roman" w:hAnsi="Arial" w:cs="Arial"/>
+          <w:sz w:val="24"/>
+          <w:szCs w:val="24"/>
+          <w:lang w:val="es-GT" w:eastAsia="es-ES"/>
+        </w:rPr>
+        <w:t>Esta capa provee toda la abstracción necesaria para que el usuario pueda conectarse con la estación de los cuerpos de socorro más cercana.</w:t>
+      </w:r>
+    </w:p>
+    <w:p>
+      <w:pPr>
+        <w:spacing w:after="0" w:line="360" w:lineRule="auto"/>
+        <w:rPr>
+          <w:rFonts w:ascii="Arial" w:eastAsia="Times New Roman" w:hAnsi="Arial" w:cs="Arial"/>
+          <w:b/>
+          <w:sz w:val="24"/>
+          <w:szCs w:val="24"/>
+          <w:lang w:val="es-GT" w:eastAsia="es-ES"/>
+        </w:rPr>
+      </w:pPr>
+      <w:r>
+        <w:rPr>
+          <w:rFonts w:ascii="Arial" w:eastAsia="Times New Roman" w:hAnsi="Arial" w:cs="Arial"/>
+          <w:sz w:val="24"/>
+          <w:szCs w:val="24"/>
+          <w:lang w:val="es-GT" w:eastAsia="es-ES"/>
+        </w:rPr>
+        <w:tab/>
+      </w:r>
+      <w:r>
+        <w:rPr>
+          <w:rFonts w:ascii="Arial" w:eastAsia="Times New Roman" w:hAnsi="Arial" w:cs="Arial"/>
+          <w:sz w:val="24"/>
+          <w:szCs w:val="24"/>
+          <w:lang w:val="es-GT" w:eastAsia="es-ES"/>
+        </w:rPr>
+        <w:tab/>
+        <w:t xml:space="preserve">Figura 4. </w:t>
+      </w:r>
+      <w:r>
+        <w:rPr>
+          <w:rFonts w:ascii="Arial" w:eastAsia="Times New Roman" w:hAnsi="Arial" w:cs="Arial"/>
+          <w:b/>
+          <w:sz w:val="24"/>
+          <w:szCs w:val="24"/>
+          <w:lang w:val="es-GT" w:eastAsia="es-ES"/>
+        </w:rPr>
+        <w:t>Prototipo de la capa de ubicación.</w:t>
+      </w:r>
+    </w:p>
+    <w:p>
+      <w:pPr>
+        <w:spacing w:after="0" w:line="360" w:lineRule="auto"/>
+        <w:rPr>
+          <w:rFonts w:ascii="Arial" w:eastAsia="Times New Roman" w:hAnsi="Arial" w:cs="Arial"/>
+          <w:sz w:val="24"/>
+          <w:szCs w:val="24"/>
+          <w:lang w:val="es-GT" w:eastAsia="es-ES"/>
+        </w:rPr>
+      </w:pPr>
+      <w:r>
+        <w:rPr>
+          <w:rFonts w:ascii="Arial" w:hAnsi="Arial" w:cs="Arial"/>
+          <w:noProof/>
+          <w:lang w:eastAsia="es-ES"/>
+        </w:rPr>
+        <w:lastRenderedPageBreak/>
+        <w:drawing>
+          <wp:anchor distT="0" distB="0" distL="114300" distR="114300" simplePos="0" relativeHeight="251658240" behindDoc="0" locked="0" layoutInCell="1" allowOverlap="1">
+            <wp:simplePos x="0" y="0"/>
+            <wp:positionH relativeFrom="margin">
+              <wp:align>center</wp:align>
+            </wp:positionH>
+            <wp:positionV relativeFrom="paragraph">
+              <wp:posOffset>141471</wp:posOffset>
+            </wp:positionV>
+            <wp:extent cx="2550160" cy="4455160"/>
+            <wp:effectExtent l="0" t="0" r="2540" b="2540"/>
+            <wp:wrapSquare wrapText="bothSides"/>
+            <wp:docPr id="3" name="Picture 3"/>
+            <wp:cNvGraphicFramePr>
+              <a:graphicFrameLocks xmlns:a="http://schemas.openxmlformats.org/drawingml/2006/main" noChangeAspect="1"/>
+            </wp:cNvGraphicFramePr>
+            <a:graphic xmlns:a="http://schemas.openxmlformats.org/drawingml/2006/main">
+              <a:graphicData uri="http://schemas.openxmlformats.org/drawingml/2006/picture">
+                <pic:pic xmlns:pic="http://schemas.openxmlformats.org/drawingml/2006/picture">
+                  <pic:nvPicPr>
+                    <pic:cNvPr id="1" name=""/>
+                    <pic:cNvPicPr/>
+                  </pic:nvPicPr>
+                  <pic:blipFill rotWithShape="1">
+                    <a:blip r:embed="rId9">
+                      <a:extLst>
+                        <a:ext uri="{28A0092B-C50C-407E-A947-70E740481C1C}">
+                          <a14:useLocalDpi xmlns:a14="http://schemas.microsoft.com/office/drawing/2010/main" val="0"/>
+                        </a:ext>
+                      </a:extLst>
+                    </a:blip>
+                    <a:srcRect l="34383" t="22554" r="46073" b="16760"/>
+                    <a:stretch/>
+                  </pic:blipFill>
+                  <pic:spPr bwMode="auto">
+                    <a:xfrm>
+                      <a:off x="0" y="0"/>
+                      <a:ext cx="2550160" cy="4455160"/>
+                    </a:xfrm>
+                    <a:prstGeom prst="rect">
+                      <a:avLst/>
+                    </a:prstGeom>
+                    <a:ln>
+                      <a:noFill/>
+                    </a:ln>
+                    <a:extLst>
+                      <a:ext uri="{53640926-AAD7-44D8-BBD7-CCE9431645EC}">
+                        <a14:shadowObscured xmlns:a14="http://schemas.microsoft.com/office/drawing/2010/main"/>
+                      </a:ext>
+                    </a:extLst>
+                  </pic:spPr>
+                </pic:pic>
+              </a:graphicData>
+            </a:graphic>
+            <wp14:sizeRelH relativeFrom="margin">
+              <wp14:pctWidth>0</wp14:pctWidth>
+            </wp14:sizeRelH>
+            <wp14:sizeRelV relativeFrom="margin">
+              <wp14:pctHeight>0</wp14:pctHeight>
+            </wp14:sizeRelV>
+          </wp:anchor>
+        </w:drawing>
+      </w:r>
+    </w:p>
+    <w:p>
+      <w:pPr>
+        <w:spacing w:after="0" w:line="360" w:lineRule="auto"/>
+        <w:rPr>
+          <w:rFonts w:ascii="Arial" w:eastAsia="Times New Roman" w:hAnsi="Arial" w:cs="Arial"/>
+          <w:sz w:val="24"/>
+          <w:szCs w:val="24"/>
+          <w:lang w:val="es-GT" w:eastAsia="es-ES"/>
+        </w:rPr>
+      </w:pPr>
+    </w:p>
+    <w:p>
+      <w:pPr>
+        <w:spacing w:after="0" w:line="360" w:lineRule="auto"/>
+        <w:rPr>
+          <w:rFonts w:ascii="Arial" w:eastAsia="Times New Roman" w:hAnsi="Arial" w:cs="Arial"/>
+          <w:sz w:val="24"/>
+          <w:szCs w:val="24"/>
+          <w:lang w:eastAsia="es-ES"/>
+        </w:rPr>
+      </w:pPr>
+    </w:p>
+    <w:p>
+      <w:pPr>
+        <w:spacing w:after="0" w:line="360" w:lineRule="auto"/>
+        <w:rPr>
+          <w:rFonts w:ascii="Arial" w:eastAsia="Times New Roman" w:hAnsi="Arial" w:cs="Arial"/>
+          <w:sz w:val="24"/>
+          <w:szCs w:val="24"/>
+          <w:lang w:eastAsia="es-ES"/>
+        </w:rPr>
+      </w:pPr>
+    </w:p>
+    <w:p>
+      <w:pPr>
+        <w:spacing w:line="360" w:lineRule="auto"/>
+        <w:jc w:val="both"/>
+        <w:rPr>
+          <w:rFonts w:ascii="Arial" w:hAnsi="Arial" w:cs="Arial"/>
+          <w:sz w:val="24"/>
+          <w:szCs w:val="24"/>
+        </w:rPr>
+      </w:pPr>
+    </w:p>
+    <w:p>
+      <w:pPr>
+        <w:spacing w:line="360" w:lineRule="auto"/>
+        <w:jc w:val="both"/>
+        <w:rPr>
+          <w:rFonts w:ascii="Arial" w:hAnsi="Arial" w:cs="Arial"/>
+          <w:sz w:val="24"/>
+          <w:szCs w:val="24"/>
+        </w:rPr>
+      </w:pPr>
+    </w:p>
+    <w:p>
+      <w:pPr>
+        <w:spacing w:line="360" w:lineRule="auto"/>
+        <w:jc w:val="both"/>
+        <w:rPr>
+          <w:rFonts w:ascii="Arial" w:hAnsi="Arial" w:cs="Arial"/>
+          <w:sz w:val="24"/>
+          <w:szCs w:val="24"/>
+        </w:rPr>
+      </w:pPr>
+    </w:p>
+    <w:p>
+      <w:pPr>
+        <w:spacing w:line="360" w:lineRule="auto"/>
+        <w:jc w:val="both"/>
+        <w:rPr>
+          <w:rFonts w:ascii="Arial" w:hAnsi="Arial" w:cs="Arial"/>
+          <w:sz w:val="24"/>
+          <w:szCs w:val="24"/>
+        </w:rPr>
+      </w:pPr>
+    </w:p>
+    <w:p>
+      <w:pPr>
+        <w:spacing w:line="360" w:lineRule="auto"/>
+        <w:jc w:val="both"/>
+        <w:rPr>
+          <w:rFonts w:ascii="Arial" w:hAnsi="Arial" w:cs="Arial"/>
+          <w:sz w:val="24"/>
+          <w:szCs w:val="24"/>
+        </w:rPr>
+      </w:pPr>
+    </w:p>
+    <w:p>
+      <w:pPr>
+        <w:spacing w:line="360" w:lineRule="auto"/>
+        <w:jc w:val="both"/>
+        <w:rPr>
+          <w:rFonts w:ascii="Arial" w:hAnsi="Arial" w:cs="Arial"/>
+          <w:sz w:val="24"/>
+          <w:szCs w:val="24"/>
+        </w:rPr>
+      </w:pPr>
+    </w:p>
+    <w:p>
+      <w:pPr>
+        <w:spacing w:line="360" w:lineRule="auto"/>
+        <w:jc w:val="both"/>
+        <w:rPr>
+          <w:rFonts w:ascii="Arial" w:hAnsi="Arial" w:cs="Arial"/>
+          <w:sz w:val="24"/>
+          <w:szCs w:val="24"/>
+        </w:rPr>
+      </w:pPr>
+    </w:p>
+    <w:p>
+      <w:pPr>
+        <w:spacing w:line="360" w:lineRule="auto"/>
+        <w:jc w:val="both"/>
+        <w:rPr>
+          <w:rFonts w:ascii="Arial" w:hAnsi="Arial" w:cs="Arial"/>
+          <w:sz w:val="24"/>
+          <w:szCs w:val="24"/>
+        </w:rPr>
+      </w:pPr>
+    </w:p>
+    <w:p>
+      <w:pPr>
+        <w:spacing w:line="360" w:lineRule="auto"/>
+        <w:jc w:val="both"/>
+        <w:rPr>
+          <w:rFonts w:ascii="Arial" w:hAnsi="Arial" w:cs="Arial"/>
+          <w:sz w:val="24"/>
+          <w:szCs w:val="24"/>
+        </w:rPr>
+      </w:pPr>
+    </w:p>
+    <w:p>
+      <w:pPr>
+        <w:spacing w:line="360" w:lineRule="auto"/>
+        <w:jc w:val="both"/>
+        <w:rPr>
+          <w:rFonts w:ascii="Arial" w:hAnsi="Arial" w:cs="Arial"/>
+          <w:sz w:val="24"/>
+          <w:szCs w:val="24"/>
+        </w:rPr>
+      </w:pPr>
+    </w:p>
+    <w:p>
+      <w:pPr>
+        <w:spacing w:line="360" w:lineRule="auto"/>
+        <w:jc w:val="both"/>
+        <w:rPr>
+          <w:rFonts w:ascii="Arial" w:hAnsi="Arial" w:cs="Arial"/>
+          <w:sz w:val="24"/>
+          <w:szCs w:val="24"/>
+        </w:rPr>
+      </w:pPr>
+      <w:r>
+        <w:rPr>
+          <w:rFonts w:ascii="Arial" w:hAnsi="Arial" w:cs="Arial"/>
+          <w:sz w:val="24"/>
+          <w:szCs w:val="24"/>
+        </w:rPr>
+        <w:tab/>
+      </w:r>
+      <w:r>
+        <w:rPr>
+          <w:rFonts w:ascii="Arial" w:hAnsi="Arial" w:cs="Arial"/>
+          <w:sz w:val="24"/>
+          <w:szCs w:val="24"/>
+        </w:rPr>
+        <w:tab/>
+        <w:t>Fuente:</w:t>
+      </w:r>
+      <w:r>
+        <w:rPr>
+          <w:rFonts w:ascii="Arial" w:hAnsi="Arial" w:cs="Arial"/>
+          <w:sz w:val="24"/>
+          <w:szCs w:val="24"/>
+        </w:rPr>
+        <w:t xml:space="preserve"> </w:t>
+      </w:r>
+      <w:r>
+        <w:rPr>
+          <w:rFonts w:ascii="Arial" w:hAnsi="Arial" w:cs="Arial"/>
+          <w:sz w:val="24"/>
+          <w:szCs w:val="24"/>
+        </w:rPr>
+        <w:t>E</w:t>
+      </w:r>
+      <w:r>
+        <w:rPr>
+          <w:rFonts w:ascii="Arial" w:hAnsi="Arial" w:cs="Arial"/>
+          <w:sz w:val="24"/>
+          <w:szCs w:val="24"/>
+        </w:rPr>
+        <w:t>laboración propia.</w:t>
+      </w:r>
+    </w:p>
+    <w:p>
+      <w:pPr>
+        <w:spacing w:line="360" w:lineRule="auto"/>
+        <w:jc w:val="both"/>
+        <w:rPr>
+          <w:rFonts w:ascii="Arial" w:hAnsi="Arial" w:cs="Arial"/>
+          <w:sz w:val="24"/>
+          <w:szCs w:val="24"/>
+        </w:rPr>
+      </w:pPr>
+      <w:r>
+        <w:rPr>
+          <w:rFonts w:ascii="Arial" w:hAnsi="Arial" w:cs="Arial"/>
+          <w:sz w:val="24"/>
+          <w:szCs w:val="24"/>
+        </w:rPr>
+        <w:t>Esta capa tendrá tres puntos principales, el botón de SOS que automáticamente lanzara la ubicación del usuario a la estación de socorro más cercana.</w:t>
+      </w:r>
+    </w:p>
+    <w:p>
+      <w:pPr>
+        <w:spacing w:line="360" w:lineRule="auto"/>
+        <w:jc w:val="both"/>
+        <w:rPr>
+          <w:rFonts w:ascii="Arial" w:hAnsi="Arial" w:cs="Arial"/>
+          <w:sz w:val="24"/>
+          <w:szCs w:val="24"/>
+        </w:rPr>
+      </w:pPr>
+      <w:r>
+        <w:rPr>
+          <w:rFonts w:ascii="Arial" w:hAnsi="Arial" w:cs="Arial"/>
+          <w:sz w:val="24"/>
+          <w:szCs w:val="24"/>
+        </w:rPr>
+        <w:t xml:space="preserve">El segundo, es un icono que parpadea dependiendo del estado del </w:t>
+      </w:r>
+      <w:proofErr w:type="spellStart"/>
+      <w:r>
+        <w:rPr>
+          <w:rFonts w:ascii="Arial" w:hAnsi="Arial" w:cs="Arial"/>
+          <w:sz w:val="24"/>
+          <w:szCs w:val="24"/>
+        </w:rPr>
+        <w:t>gps</w:t>
+      </w:r>
+      <w:proofErr w:type="spellEnd"/>
+      <w:r>
+        <w:rPr>
+          <w:rFonts w:ascii="Arial" w:hAnsi="Arial" w:cs="Arial"/>
+          <w:sz w:val="24"/>
+          <w:szCs w:val="24"/>
+        </w:rPr>
+        <w:t xml:space="preserve"> o conexión a internet del teléfono, si no se posee alguna de estas conexiones se enviara un mensaje para que el usuario active las funcionalidades.</w:t>
+      </w:r>
+    </w:p>
+    <w:p>
+      <w:pPr>
+        <w:spacing w:line="360" w:lineRule="auto"/>
+        <w:jc w:val="both"/>
+        <w:rPr>
+          <w:rFonts w:ascii="Arial" w:hAnsi="Arial" w:cs="Arial"/>
+          <w:sz w:val="24"/>
+          <w:szCs w:val="24"/>
+        </w:rPr>
+      </w:pPr>
+      <w:r>
+        <w:rPr>
+          <w:rFonts w:ascii="Arial" w:hAnsi="Arial" w:cs="Arial"/>
+          <w:sz w:val="24"/>
+          <w:szCs w:val="24"/>
+        </w:rPr>
+        <w:t xml:space="preserve">El tercero es la ubicación del usuario final, este se marca en el mapa de </w:t>
+      </w:r>
+      <w:proofErr w:type="spellStart"/>
+      <w:r>
+        <w:rPr>
+          <w:rFonts w:ascii="Arial" w:hAnsi="Arial" w:cs="Arial"/>
+          <w:sz w:val="24"/>
+          <w:szCs w:val="24"/>
+        </w:rPr>
+        <w:t>google</w:t>
+      </w:r>
+      <w:proofErr w:type="spellEnd"/>
+      <w:r>
+        <w:rPr>
+          <w:rFonts w:ascii="Arial" w:hAnsi="Arial" w:cs="Arial"/>
+          <w:sz w:val="24"/>
+          <w:szCs w:val="24"/>
+        </w:rPr>
+        <w:t xml:space="preserve"> el cual le dará al usuario la noción de saber que su ubicación es la exacta y su ubicación se ha enviado satisfactoriamente.</w:t>
+      </w:r>
+    </w:p>
+    <w:p>
+      <w:pPr>
+        <w:spacing w:line="360" w:lineRule="auto"/>
+        <w:jc w:val="both"/>
+        <w:rPr>
+          <w:rFonts w:ascii="Arial" w:hAnsi="Arial" w:cs="Arial"/>
+          <w:sz w:val="24"/>
+          <w:szCs w:val="24"/>
+        </w:rPr>
+      </w:pPr>
+    </w:p>
+    <w:p>
+      <w:pPr>
+        <w:spacing w:line="360" w:lineRule="auto"/>
+        <w:jc w:val="both"/>
+        <w:rPr>
+          <w:rFonts w:ascii="Arial" w:hAnsi="Arial" w:cs="Arial"/>
+          <w:sz w:val="24"/>
+          <w:szCs w:val="24"/>
+        </w:rPr>
+      </w:pPr>
+    </w:p>
+    <w:p>
+      <w:pPr>
+        <w:spacing w:line="360" w:lineRule="auto"/>
+        <w:jc w:val="both"/>
+        <w:rPr>
+          <w:rFonts w:ascii="Arial" w:hAnsi="Arial" w:cs="Arial"/>
+          <w:b/>
+          <w:sz w:val="28"/>
+          <w:szCs w:val="28"/>
+        </w:rPr>
+      </w:pPr>
+      <w:r>
+        <w:rPr>
+          <w:rFonts w:ascii="Arial" w:hAnsi="Arial" w:cs="Arial"/>
+          <w:b/>
+          <w:sz w:val="28"/>
+          <w:szCs w:val="28"/>
+        </w:rPr>
+        <w:lastRenderedPageBreak/>
+        <w:t>Capa de manuales.</w:t>
+      </w:r>
+    </w:p>
+    <w:p>
+      <w:pPr>
+        <w:spacing w:line="360" w:lineRule="auto"/>
+        <w:jc w:val="both"/>
+        <w:rPr>
+          <w:rFonts w:ascii="Arial" w:hAnsi="Arial" w:cs="Arial"/>
+          <w:sz w:val="24"/>
+          <w:szCs w:val="24"/>
+        </w:rPr>
+      </w:pPr>
+      <w:r>
+        <w:rPr>
+          <w:rFonts w:ascii="Arial" w:hAnsi="Arial" w:cs="Arial"/>
+          <w:sz w:val="24"/>
+          <w:szCs w:val="24"/>
+        </w:rPr>
+        <w:t>Esta capa contendrá todos los manuales que los cuerpos de socorro proporcionen para que los usuarios puedan leer y estén preparados para actuar de forma correcta a la hora que se encuentren en un incidente.</w:t>
+      </w:r>
+    </w:p>
+    <w:p>
+      <w:pPr>
+        <w:spacing w:line="360" w:lineRule="auto"/>
+        <w:jc w:val="both"/>
+        <w:rPr>
+          <w:rFonts w:ascii="Arial" w:hAnsi="Arial" w:cs="Arial"/>
+          <w:sz w:val="24"/>
+          <w:szCs w:val="24"/>
+        </w:rPr>
+      </w:pPr>
+      <w:r>
+        <w:rPr>
+          <w:rFonts w:ascii="Arial" w:hAnsi="Arial" w:cs="Arial"/>
+          <w:sz w:val="24"/>
+          <w:szCs w:val="24"/>
+        </w:rPr>
+        <w:t xml:space="preserve">Esta capa incorpora la principal diferenciación entre las demás aplicaciones que se compararon en el capítulo anterior, ya que </w:t>
+      </w:r>
+      <w:proofErr w:type="spellStart"/>
+      <w:r>
+        <w:rPr>
+          <w:rFonts w:ascii="Arial" w:hAnsi="Arial" w:cs="Arial"/>
+          <w:sz w:val="24"/>
+          <w:szCs w:val="24"/>
+        </w:rPr>
+        <w:t>SOSapp</w:t>
+      </w:r>
+      <w:proofErr w:type="spellEnd"/>
+      <w:r>
+        <w:rPr>
+          <w:rFonts w:ascii="Arial" w:hAnsi="Arial" w:cs="Arial"/>
+          <w:sz w:val="24"/>
+          <w:szCs w:val="24"/>
+        </w:rPr>
+        <w:t xml:space="preserve"> no solo se preocupa por la rápida llegada de los cuerpos de socorro al lugar del accidente, si no también, que las personas se eduquen para afrontar dichos sucesos.</w:t>
+      </w:r>
+    </w:p>
+    <w:p>
+      <w:pPr>
+        <w:spacing w:line="360" w:lineRule="auto"/>
+        <w:jc w:val="both"/>
+        <w:rPr>
+          <w:rFonts w:ascii="Arial" w:hAnsi="Arial" w:cs="Arial"/>
+          <w:sz w:val="24"/>
+          <w:szCs w:val="24"/>
+        </w:rPr>
+      </w:pPr>
+      <w:r>
+        <w:rPr>
+          <w:rFonts w:ascii="Arial" w:hAnsi="Arial" w:cs="Arial"/>
+          <w:noProof/>
+          <w:lang w:eastAsia="es-ES"/>
+        </w:rPr>
+        <w:drawing>
+          <wp:anchor distT="0" distB="0" distL="114300" distR="114300" simplePos="0" relativeHeight="251659264" behindDoc="1" locked="0" layoutInCell="1" allowOverlap="1" wp14:anchorId="67529CDD" wp14:editId="6758A6E5">
+            <wp:simplePos x="0" y="0"/>
+            <wp:positionH relativeFrom="margin">
+              <wp:align>center</wp:align>
+            </wp:positionH>
+            <wp:positionV relativeFrom="paragraph">
+              <wp:posOffset>330283</wp:posOffset>
+            </wp:positionV>
+            <wp:extent cx="2422525" cy="4197985"/>
+            <wp:effectExtent l="0" t="0" r="0" b="0"/>
+            <wp:wrapTopAndBottom/>
+            <wp:docPr id="5" name="Picture 5"/>
+            <wp:cNvGraphicFramePr>
+              <a:graphicFrameLocks xmlns:a="http://schemas.openxmlformats.org/drawingml/2006/main" noChangeAspect="1"/>
+            </wp:cNvGraphicFramePr>
+            <a:graphic xmlns:a="http://schemas.openxmlformats.org/drawingml/2006/main">
+              <a:graphicData uri="http://schemas.openxmlformats.org/drawingml/2006/picture">
+                <pic:pic xmlns:pic="http://schemas.openxmlformats.org/drawingml/2006/picture">
+                  <pic:nvPicPr>
+                    <pic:cNvPr id="1" name=""/>
+                    <pic:cNvPicPr/>
+                  </pic:nvPicPr>
+                  <pic:blipFill rotWithShape="1">
+                    <a:blip r:embed="rId10" cstate="print">
+                      <a:extLst>
+                        <a:ext uri="{28A0092B-C50C-407E-A947-70E740481C1C}">
+                          <a14:useLocalDpi xmlns:a14="http://schemas.microsoft.com/office/drawing/2010/main" val="0"/>
+                        </a:ext>
+                      </a:extLst>
+                    </a:blip>
+                    <a:srcRect l="40101" t="16467" r="36690" b="12042"/>
+                    <a:stretch/>
+                  </pic:blipFill>
+                  <pic:spPr bwMode="auto">
+                    <a:xfrm>
+                      <a:off x="0" y="0"/>
+                      <a:ext cx="2422525" cy="4197985"/>
+                    </a:xfrm>
+                    <a:prstGeom prst="rect">
+                      <a:avLst/>
+                    </a:prstGeom>
+                    <a:ln>
+                      <a:noFill/>
+                    </a:ln>
+                    <a:extLst>
+                      <a:ext uri="{53640926-AAD7-44D8-BBD7-CCE9431645EC}">
+                        <a14:shadowObscured xmlns:a14="http://schemas.microsoft.com/office/drawing/2010/main"/>
+                      </a:ext>
+                    </a:extLst>
+                  </pic:spPr>
+                </pic:pic>
+              </a:graphicData>
+            </a:graphic>
+            <wp14:sizeRelH relativeFrom="margin">
+              <wp14:pctWidth>0</wp14:pctWidth>
+            </wp14:sizeRelH>
+            <wp14:sizeRelV relativeFrom="margin">
+              <wp14:pctHeight>0</wp14:pctHeight>
+            </wp14:sizeRelV>
+          </wp:anchor>
+        </w:drawing>
+      </w:r>
+      <w:r>
+        <w:rPr>
+          <w:rFonts w:ascii="Arial" w:hAnsi="Arial" w:cs="Arial"/>
+          <w:sz w:val="24"/>
+          <w:szCs w:val="24"/>
+        </w:rPr>
+        <w:tab/>
+      </w:r>
+      <w:r>
+        <w:rPr>
+          <w:rFonts w:ascii="Arial" w:hAnsi="Arial" w:cs="Arial"/>
+          <w:sz w:val="24"/>
+          <w:szCs w:val="24"/>
+        </w:rPr>
+        <w:tab/>
+      </w:r>
+      <w:r>
+        <w:rPr>
+          <w:rFonts w:ascii="Arial" w:hAnsi="Arial" w:cs="Arial"/>
+          <w:sz w:val="24"/>
+          <w:szCs w:val="24"/>
+        </w:rPr>
+        <w:t xml:space="preserve">Figura </w:t>
+      </w:r>
+      <w:r>
+        <w:rPr>
+          <w:rFonts w:ascii="Arial" w:hAnsi="Arial" w:cs="Arial"/>
+          <w:sz w:val="24"/>
+          <w:szCs w:val="24"/>
+        </w:rPr>
+        <w:t>5</w:t>
+      </w:r>
+      <w:r>
+        <w:rPr>
+          <w:rFonts w:ascii="Arial" w:hAnsi="Arial" w:cs="Arial"/>
+          <w:sz w:val="24"/>
+          <w:szCs w:val="24"/>
+        </w:rPr>
+        <w:t xml:space="preserve">. </w:t>
+      </w:r>
+      <w:r>
+        <w:rPr>
+          <w:rFonts w:ascii="Arial" w:hAnsi="Arial" w:cs="Arial"/>
+          <w:sz w:val="24"/>
+          <w:szCs w:val="24"/>
+        </w:rPr>
+        <w:t>Prototipo manuales médicos</w:t>
+      </w:r>
+    </w:p>
+    <w:p>
+      <w:pPr>
+        <w:spacing w:line="360" w:lineRule="auto"/>
+        <w:ind w:left="708" w:firstLine="708"/>
+        <w:jc w:val="both"/>
+        <w:rPr>
+          <w:rFonts w:ascii="Arial" w:hAnsi="Arial" w:cs="Arial"/>
+          <w:sz w:val="24"/>
+          <w:szCs w:val="24"/>
+        </w:rPr>
+      </w:pPr>
+      <w:r>
+        <w:rPr>
+          <w:rFonts w:ascii="Arial" w:hAnsi="Arial" w:cs="Arial"/>
+          <w:sz w:val="24"/>
+          <w:szCs w:val="24"/>
+        </w:rPr>
+        <w:t xml:space="preserve">Fuente: </w:t>
+      </w:r>
+      <w:r>
+        <w:rPr>
+          <w:rFonts w:ascii="Arial" w:hAnsi="Arial" w:cs="Arial"/>
+          <w:sz w:val="24"/>
+          <w:szCs w:val="24"/>
+        </w:rPr>
+        <w:t>E</w:t>
+      </w:r>
+      <w:r>
+        <w:rPr>
+          <w:rFonts w:ascii="Arial" w:hAnsi="Arial" w:cs="Arial"/>
+          <w:sz w:val="24"/>
+          <w:szCs w:val="24"/>
+        </w:rPr>
+        <w:t>laboración propia.</w:t>
+      </w:r>
+    </w:p>
+    <w:p>
+      <w:pPr>
+        <w:spacing w:line="360" w:lineRule="auto"/>
+        <w:jc w:val="both"/>
+        <w:rPr>
+          <w:rFonts w:ascii="Arial" w:hAnsi="Arial" w:cs="Arial"/>
+          <w:sz w:val="24"/>
+          <w:szCs w:val="24"/>
+        </w:rPr>
+      </w:pPr>
+    </w:p>
+    <w:p>
+      <w:pPr>
+        <w:spacing w:line="360" w:lineRule="auto"/>
+        <w:jc w:val="both"/>
+        <w:rPr>
+          <w:rFonts w:ascii="Arial" w:hAnsi="Arial" w:cs="Arial"/>
+          <w:sz w:val="24"/>
+          <w:szCs w:val="24"/>
+        </w:rPr>
+      </w:pPr>
+    </w:p>
+    <w:p>
+      <w:pPr>
+        <w:spacing w:line="360" w:lineRule="auto"/>
+        <w:jc w:val="both"/>
+        <w:rPr>
+          <w:rFonts w:ascii="Arial" w:hAnsi="Arial" w:cs="Arial"/>
+          <w:sz w:val="24"/>
+          <w:szCs w:val="24"/>
+        </w:rPr>
+      </w:pPr>
+    </w:p>
+    <w:p>
+      <w:pPr>
+        <w:spacing w:line="360" w:lineRule="auto"/>
+        <w:jc w:val="both"/>
+        <w:rPr>
+          <w:rFonts w:ascii="Arial" w:hAnsi="Arial" w:cs="Arial"/>
+          <w:sz w:val="24"/>
+          <w:szCs w:val="24"/>
+        </w:rPr>
+      </w:pPr>
+      <w:r>
+        <w:rPr>
+          <w:rFonts w:ascii="Arial" w:hAnsi="Arial" w:cs="Arial"/>
+          <w:sz w:val="24"/>
+          <w:szCs w:val="24"/>
+        </w:rPr>
+        <w:lastRenderedPageBreak/>
+        <w:t>La siguiente imagen muestra el prototipo de cómo se mostrara el manual en la aplicación luego de ser seleccionado de la lista de manuales</w:t>
+      </w:r>
+      <w:bookmarkStart w:id="0" w:name="_GoBack"/>
+      <w:bookmarkEnd w:id="0"/>
+      <w:r>
+        <w:rPr>
+          <w:rFonts w:ascii="Arial" w:hAnsi="Arial" w:cs="Arial"/>
+          <w:sz w:val="24"/>
+          <w:szCs w:val="24"/>
+        </w:rPr>
+        <w:t>.</w:t>
+      </w:r>
+    </w:p>
+    <w:p>
+      <w:pPr>
+        <w:spacing w:line="360" w:lineRule="auto"/>
+        <w:ind w:left="708" w:firstLine="708"/>
+        <w:jc w:val="both"/>
+        <w:rPr>
+          <w:rFonts w:ascii="Arial" w:hAnsi="Arial" w:cs="Arial"/>
+          <w:b/>
+          <w:sz w:val="24"/>
+          <w:szCs w:val="24"/>
+        </w:rPr>
+      </w:pPr>
+      <w:r>
+        <w:rPr>
+          <w:noProof/>
+          <w:lang w:eastAsia="es-ES"/>
+        </w:rPr>
+        <w:drawing>
+          <wp:anchor distT="0" distB="0" distL="114300" distR="114300" simplePos="0" relativeHeight="251662336" behindDoc="0" locked="0" layoutInCell="1" allowOverlap="1" wp14:anchorId="7E635955" wp14:editId="44671B86">
+            <wp:simplePos x="0" y="0"/>
+            <wp:positionH relativeFrom="margin">
+              <wp:align>center</wp:align>
+            </wp:positionH>
+            <wp:positionV relativeFrom="paragraph">
+              <wp:posOffset>340636</wp:posOffset>
+            </wp:positionV>
+            <wp:extent cx="2130949" cy="3672486"/>
+            <wp:effectExtent l="0" t="0" r="3175" b="4445"/>
+            <wp:wrapTopAndBottom/>
+            <wp:docPr id="6" name="Picture 6"/>
+            <wp:cNvGraphicFramePr>
+              <a:graphicFrameLocks xmlns:a="http://schemas.openxmlformats.org/drawingml/2006/main" noChangeAspect="1"/>
+            </wp:cNvGraphicFramePr>
+            <a:graphic xmlns:a="http://schemas.openxmlformats.org/drawingml/2006/main">
+              <a:graphicData uri="http://schemas.openxmlformats.org/drawingml/2006/picture">
+                <pic:pic xmlns:pic="http://schemas.openxmlformats.org/drawingml/2006/picture">
+                  <pic:nvPicPr>
+                    <pic:cNvPr id="1" name=""/>
+                    <pic:cNvPicPr/>
+                  </pic:nvPicPr>
+                  <pic:blipFill rotWithShape="1">
+                    <a:blip r:embed="rId11">
+                      <a:extLst>
+                        <a:ext uri="{28A0092B-C50C-407E-A947-70E740481C1C}">
+                          <a14:useLocalDpi xmlns:a14="http://schemas.microsoft.com/office/drawing/2010/main" val="0"/>
+                        </a:ext>
+                      </a:extLst>
+                    </a:blip>
+                    <a:srcRect l="42305" t="16913" r="33733" b="9680"/>
+                    <a:stretch/>
+                  </pic:blipFill>
+                  <pic:spPr bwMode="auto">
+                    <a:xfrm>
+                      <a:off x="0" y="0"/>
+                      <a:ext cx="2130949" cy="3672486"/>
+                    </a:xfrm>
+                    <a:prstGeom prst="rect">
+                      <a:avLst/>
+                    </a:prstGeom>
+                    <a:ln>
+                      <a:noFill/>
+                    </a:ln>
+                    <a:extLst>
+                      <a:ext uri="{53640926-AAD7-44D8-BBD7-CCE9431645EC}">
+                        <a14:shadowObscured xmlns:a14="http://schemas.microsoft.com/office/drawing/2010/main"/>
+                      </a:ext>
+                    </a:extLst>
+                  </pic:spPr>
+                </pic:pic>
+              </a:graphicData>
+            </a:graphic>
+          </wp:anchor>
+        </w:drawing>
+      </w:r>
+      <w:r>
+        <w:rPr>
+          <w:rFonts w:ascii="Arial" w:hAnsi="Arial" w:cs="Arial"/>
+          <w:sz w:val="24"/>
+          <w:szCs w:val="24"/>
+        </w:rPr>
+        <w:t xml:space="preserve">Figura 6. </w:t>
+      </w:r>
+      <w:r>
+        <w:rPr>
+          <w:rFonts w:ascii="Arial" w:hAnsi="Arial" w:cs="Arial"/>
+          <w:b/>
+          <w:sz w:val="24"/>
+          <w:szCs w:val="24"/>
+        </w:rPr>
+        <w:t>Ejemplo de visualización de un manual.</w:t>
+      </w:r>
+    </w:p>
+    <w:p>
+      <w:pPr>
+        <w:spacing w:line="360" w:lineRule="auto"/>
+        <w:jc w:val="both"/>
+        <w:rPr>
+          <w:rFonts w:ascii="Arial" w:hAnsi="Arial" w:cs="Arial"/>
+          <w:sz w:val="24"/>
+          <w:szCs w:val="24"/>
+        </w:rPr>
+      </w:pPr>
+    </w:p>
+    <w:p>
+      <w:pPr>
+        <w:spacing w:line="360" w:lineRule="auto"/>
+        <w:jc w:val="both"/>
+        <w:rPr>
+          <w:rFonts w:ascii="Arial" w:hAnsi="Arial" w:cs="Arial"/>
+          <w:sz w:val="24"/>
+          <w:szCs w:val="24"/>
+        </w:rPr>
+      </w:pPr>
+      <w:r>
+        <w:rPr>
+          <w:rFonts w:ascii="Arial" w:hAnsi="Arial" w:cs="Arial"/>
+          <w:sz w:val="24"/>
+          <w:szCs w:val="24"/>
+        </w:rPr>
+        <w:tab/>
+      </w:r>
+      <w:r>
+        <w:rPr>
+          <w:rFonts w:ascii="Arial" w:hAnsi="Arial" w:cs="Arial"/>
+          <w:sz w:val="24"/>
+          <w:szCs w:val="24"/>
+        </w:rPr>
+        <w:tab/>
+        <w:t>Fuente: Elaboración propia.</w:t>
+      </w:r>
+    </w:p>
+    <w:p>
+      <w:pPr>
+        <w:spacing w:line="360" w:lineRule="auto"/>
+        <w:jc w:val="both"/>
+        <w:rPr>
+          <w:rFonts w:ascii="Arial" w:hAnsi="Arial" w:cs="Arial"/>
+          <w:sz w:val="24"/>
+          <w:szCs w:val="24"/>
+        </w:rPr>
+      </w:pPr>
+    </w:p>
+    <w:p>
+      <w:pPr>
+        <w:spacing w:line="360" w:lineRule="auto"/>
+        <w:jc w:val="both"/>
+        <w:rPr>
+          <w:rFonts w:ascii="Arial" w:hAnsi="Arial" w:cs="Arial"/>
+          <w:sz w:val="24"/>
+          <w:szCs w:val="24"/>
+        </w:rPr>
+      </w:pPr>
+    </w:p>
+    <w:p>
+      <w:pPr>
+        <w:spacing w:line="360" w:lineRule="auto"/>
+        <w:jc w:val="both"/>
+        <w:rPr>
+          <w:rFonts w:ascii="Arial" w:hAnsi="Arial" w:cs="Arial"/>
+          <w:sz w:val="24"/>
+          <w:szCs w:val="24"/>
+        </w:rPr>
+      </w:pPr>
+      <w:r>
+        <w:rPr>
+          <w:rFonts w:ascii="Arial" w:hAnsi="Arial" w:cs="Arial"/>
+          <w:sz w:val="24"/>
+          <w:szCs w:val="24"/>
+        </w:rPr>
+        <w:t>Para ver el funcionamiento de los prototipos ingresar al siguiente link:</w:t>
+      </w:r>
+    </w:p>
+    <w:p>
+      <w:pPr>
+        <w:spacing w:line="360" w:lineRule="auto"/>
+        <w:jc w:val="both"/>
+        <w:rPr>
+          <w:rFonts w:ascii="Arial" w:hAnsi="Arial" w:cs="Arial"/>
+          <w:sz w:val="24"/>
+          <w:szCs w:val="24"/>
+        </w:rPr>
+      </w:pPr>
+      <w:hyperlink r:id="rId12" w:history="1">
+        <w:r>
+          <w:rPr>
+            <w:rStyle w:val="Hyperlink"/>
+            <w:rFonts w:ascii="Arial" w:hAnsi="Arial" w:cs="Arial"/>
+            <w:sz w:val="24"/>
+            <w:szCs w:val="24"/>
+          </w:rPr>
+          <w:t>https://app.moqups.com/brauliojuancarlos@gmail.com/MyaZpWAAG0/view/page/ad64222d5</w:t>
+        </w:r>
+      </w:hyperlink>
+    </w:p>
+    <w:p>
+      <w:pPr>
+        <w:spacing w:line="360" w:lineRule="auto"/>
+        <w:jc w:val="both"/>
+        <w:rPr>
+          <w:rFonts w:ascii="Arial" w:hAnsi="Arial" w:cs="Arial"/>
+          <w:sz w:val="24"/>
+          <w:szCs w:val="24"/>
+        </w:rPr>
+      </w:pPr>
+    </w:p>
+    <w:p>
+      <w:pPr>
+        <w:spacing w:line="360" w:lineRule="auto"/>
+        <w:jc w:val="both"/>
+        <w:rPr>
+          <w:rFonts w:ascii="Arial" w:hAnsi="Arial" w:cs="Arial"/>
+          <w:sz w:val="24"/>
+          <w:szCs w:val="24"/>
+        </w:rPr>
+      </w:pPr>
+    </w:p>
+    <w:p>
+      <w:pPr>
+        <w:spacing w:line="360" w:lineRule="auto"/>
+        <w:jc w:val="both"/>
+        <w:rPr>
+          <w:rFonts w:ascii="Arial" w:hAnsi="Arial" w:cs="Arial"/>
           <w:sz w:val="24"/>
           <w:szCs w:val="24"/>
         </w:rPr>

</xml_diff>